<commit_message>
Added Mockup folder and minor fixes
</commit_message>
<xml_diff>
--- a/Workspace/DD/AlgorithmDraft.docx
+++ b/Workspace/DD/AlgorithmDraft.docx
@@ -409,8 +409,8 @@
         <w:tblLook w:val="01E0" w:firstRow="1" w:lastRow="1" w:firstColumn="1" w:lastColumn="1" w:noHBand="0" w:noVBand="0"/>
       </w:tblPr>
       <w:tblGrid>
-        <w:gridCol w:w="3228"/>
-        <w:gridCol w:w="3651"/>
+        <w:gridCol w:w="3261"/>
+        <w:gridCol w:w="3618"/>
       </w:tblGrid>
       <w:tr>
         <w:trPr>
@@ -418,7 +418,7 @@
         </w:trPr>
         <w:tc>
           <w:tcPr>
-            <w:tcW w:w="3228" w:type="dxa"/>
+            <w:tcW w:w="3261" w:type="dxa"/>
             <w:tcBorders>
               <w:bottom w:val="double" w:sz="6" w:space="0" w:color="000000"/>
               <w:right w:val="single" w:sz="3" w:space="0" w:color="000000"/>
@@ -447,7 +447,7 @@
         </w:tc>
         <w:tc>
           <w:tcPr>
-            <w:tcW w:w="3651" w:type="dxa"/>
+            <w:tcW w:w="3618" w:type="dxa"/>
             <w:tcBorders>
               <w:left w:val="single" w:sz="3" w:space="0" w:color="000000"/>
               <w:bottom w:val="double" w:sz="6" w:space="0" w:color="000000"/>
@@ -483,7 +483,7 @@
         </w:trPr>
         <w:tc>
           <w:tcPr>
-            <w:tcW w:w="3228" w:type="dxa"/>
+            <w:tcW w:w="3261" w:type="dxa"/>
             <w:tcBorders>
               <w:top w:val="double" w:sz="6" w:space="0" w:color="000000"/>
               <w:bottom w:val="single" w:sz="3" w:space="0" w:color="000000"/>
@@ -530,7 +530,7 @@
         </w:tc>
         <w:tc>
           <w:tcPr>
-            <w:tcW w:w="3651" w:type="dxa"/>
+            <w:tcW w:w="3618" w:type="dxa"/>
             <w:tcBorders>
               <w:top w:val="double" w:sz="6" w:space="0" w:color="000000"/>
               <w:left w:val="single" w:sz="3" w:space="0" w:color="000000"/>
@@ -600,11 +600,11 @@
       </w:tr>
       <w:tr>
         <w:trPr>
-          <w:trHeight w:hRule="exact" w:val="1284"/>
+          <w:trHeight w:hRule="exact" w:val="1719"/>
         </w:trPr>
         <w:tc>
           <w:tcPr>
-            <w:tcW w:w="3228" w:type="dxa"/>
+            <w:tcW w:w="3261" w:type="dxa"/>
             <w:tcBorders>
               <w:top w:val="single" w:sz="3" w:space="0" w:color="000000"/>
               <w:bottom w:val="single" w:sz="3" w:space="0" w:color="000000"/>
@@ -692,7 +692,7 @@
         </w:tc>
         <w:tc>
           <w:tcPr>
-            <w:tcW w:w="3651" w:type="dxa"/>
+            <w:tcW w:w="3618" w:type="dxa"/>
             <w:tcBorders>
               <w:top w:val="single" w:sz="3" w:space="0" w:color="000000"/>
               <w:left w:val="single" w:sz="3" w:space="0" w:color="000000"/>
@@ -893,7 +893,7 @@
         </w:trPr>
         <w:tc>
           <w:tcPr>
-            <w:tcW w:w="3228" w:type="dxa"/>
+            <w:tcW w:w="3261" w:type="dxa"/>
             <w:tcBorders>
               <w:top w:val="single" w:sz="3" w:space="0" w:color="000000"/>
               <w:bottom w:val="single" w:sz="3" w:space="0" w:color="000000"/>
@@ -933,7 +933,7 @@
         </w:tc>
         <w:tc>
           <w:tcPr>
-            <w:tcW w:w="3651" w:type="dxa"/>
+            <w:tcW w:w="3618" w:type="dxa"/>
             <w:tcBorders>
               <w:top w:val="single" w:sz="3" w:space="0" w:color="000000"/>
               <w:left w:val="single" w:sz="3" w:space="0" w:color="000000"/>
@@ -1070,7 +1070,7 @@
         </w:trPr>
         <w:tc>
           <w:tcPr>
-            <w:tcW w:w="3228" w:type="dxa"/>
+            <w:tcW w:w="3261" w:type="dxa"/>
             <w:tcBorders>
               <w:top w:val="single" w:sz="3" w:space="0" w:color="000000"/>
               <w:bottom w:val="single" w:sz="3" w:space="0" w:color="000000"/>
@@ -1110,7 +1110,7 @@
         </w:tc>
         <w:tc>
           <w:tcPr>
-            <w:tcW w:w="3651" w:type="dxa"/>
+            <w:tcW w:w="3618" w:type="dxa"/>
             <w:tcBorders>
               <w:top w:val="single" w:sz="3" w:space="0" w:color="000000"/>
               <w:left w:val="single" w:sz="3" w:space="0" w:color="000000"/>
@@ -1303,7 +1303,7 @@
         </w:trPr>
         <w:tc>
           <w:tcPr>
-            <w:tcW w:w="3228" w:type="dxa"/>
+            <w:tcW w:w="3261" w:type="dxa"/>
             <w:tcBorders>
               <w:top w:val="single" w:sz="3" w:space="0" w:color="000000"/>
               <w:bottom w:val="single" w:sz="3" w:space="0" w:color="000000"/>
@@ -1402,7 +1402,7 @@
         </w:tc>
         <w:tc>
           <w:tcPr>
-            <w:tcW w:w="3651" w:type="dxa"/>
+            <w:tcW w:w="3618" w:type="dxa"/>
             <w:tcBorders>
               <w:top w:val="single" w:sz="3" w:space="0" w:color="000000"/>
               <w:left w:val="single" w:sz="3" w:space="0" w:color="000000"/>
@@ -1492,11 +1492,11 @@
       </w:tr>
       <w:tr>
         <w:trPr>
-          <w:trHeight w:hRule="exact" w:val="1120"/>
+          <w:trHeight w:hRule="exact" w:val="1271"/>
         </w:trPr>
         <w:tc>
           <w:tcPr>
-            <w:tcW w:w="3228" w:type="dxa"/>
+            <w:tcW w:w="3261" w:type="dxa"/>
             <w:tcBorders>
               <w:top w:val="single" w:sz="3" w:space="0" w:color="000000"/>
               <w:bottom w:val="single" w:sz="3" w:space="0" w:color="000000"/>
@@ -1524,84 +1524,18 @@
                 <w:sz w:val="20"/>
               </w:rPr>
             </w:pPr>
-            <w:proofErr w:type="spellStart"/>
-            <w:r>
-              <w:rPr>
-                <w:rFonts w:asciiTheme="minorHAnsi" w:hAnsiTheme="minorHAnsi"/>
-                <w:sz w:val="20"/>
-              </w:rPr>
-              <w:t>Mettere</w:t>
-            </w:r>
-            <w:proofErr w:type="spellEnd"/>
-            <w:r>
-              <w:rPr>
-                <w:rFonts w:asciiTheme="minorHAnsi" w:hAnsiTheme="minorHAnsi"/>
-                <w:sz w:val="20"/>
-              </w:rPr>
-              <w:t xml:space="preserve"> </w:t>
-            </w:r>
-            <w:proofErr w:type="spellStart"/>
-            <w:r>
-              <w:rPr>
-                <w:rFonts w:asciiTheme="minorHAnsi" w:hAnsiTheme="minorHAnsi"/>
-                <w:sz w:val="20"/>
-              </w:rPr>
-              <w:t>sconto</w:t>
-            </w:r>
-            <w:proofErr w:type="spellEnd"/>
-            <w:r>
-              <w:rPr>
-                <w:rFonts w:asciiTheme="minorHAnsi" w:hAnsiTheme="minorHAnsi"/>
-                <w:sz w:val="20"/>
-              </w:rPr>
-              <w:t xml:space="preserve"> per </w:t>
-            </w:r>
-            <w:proofErr w:type="spellStart"/>
-            <w:r>
-              <w:rPr>
-                <w:rFonts w:asciiTheme="minorHAnsi" w:hAnsiTheme="minorHAnsi"/>
-                <w:sz w:val="20"/>
-              </w:rPr>
-              <w:t>ricarica</w:t>
-            </w:r>
-            <w:proofErr w:type="spellEnd"/>
-            <w:r>
-              <w:rPr>
-                <w:rFonts w:asciiTheme="minorHAnsi" w:hAnsiTheme="minorHAnsi"/>
-                <w:sz w:val="20"/>
-              </w:rPr>
-              <w:t xml:space="preserve">. </w:t>
-            </w:r>
-            <w:proofErr w:type="spellStart"/>
-            <w:r>
-              <w:rPr>
-                <w:rFonts w:asciiTheme="minorHAnsi" w:hAnsiTheme="minorHAnsi"/>
-                <w:sz w:val="20"/>
-              </w:rPr>
-              <w:t>Discuti</w:t>
-            </w:r>
-            <w:proofErr w:type="spellEnd"/>
-            <w:r>
-              <w:rPr>
-                <w:rFonts w:asciiTheme="minorHAnsi" w:hAnsiTheme="minorHAnsi"/>
-                <w:sz w:val="20"/>
-              </w:rPr>
-              <w:t xml:space="preserve"> con </w:t>
-            </w:r>
-            <w:proofErr w:type="spellStart"/>
-            <w:r>
-              <w:rPr>
-                <w:rFonts w:asciiTheme="minorHAnsi" w:hAnsiTheme="minorHAnsi"/>
-                <w:sz w:val="20"/>
-              </w:rPr>
-              <w:t>Ciccio</w:t>
-            </w:r>
-            <w:proofErr w:type="spellEnd"/>
+            <w:r>
+              <w:rPr>
+                <w:rFonts w:asciiTheme="minorHAnsi" w:hAnsiTheme="minorHAnsi"/>
+                <w:sz w:val="20"/>
+              </w:rPr>
+              <w:t xml:space="preserve">D has 5 minutes to charge the car and take a discount </w:t>
+            </w:r>
           </w:p>
         </w:tc>
         <w:tc>
           <w:tcPr>
-            <w:tcW w:w="3651" w:type="dxa"/>
+            <w:tcW w:w="3618" w:type="dxa"/>
             <w:tcBorders>
               <w:top w:val="single" w:sz="3" w:space="0" w:color="000000"/>
               <w:left w:val="single" w:sz="3" w:space="0" w:color="000000"/>
@@ -1622,6 +1556,144 @@
             <w:pPr>
               <w:pStyle w:val="TableParagraph"/>
               <w:spacing w:line="196" w:lineRule="auto"/>
+              <w:ind w:right="109"/>
+              <w:rPr>
+                <w:rFonts w:asciiTheme="minorHAnsi" w:hAnsiTheme="minorHAnsi"/>
+                <w:sz w:val="20"/>
+              </w:rPr>
+            </w:pPr>
+            <w:r>
+              <w:rPr>
+                <w:rFonts w:asciiTheme="minorHAnsi" w:hAnsiTheme="minorHAnsi"/>
+                <w:sz w:val="20"/>
+              </w:rPr>
+              <w:t xml:space="preserve">               </w:t>
+            </w:r>
+            <w:proofErr w:type="spellStart"/>
+            <w:r>
+              <w:rPr>
+                <w:rFonts w:asciiTheme="minorHAnsi" w:hAnsiTheme="minorHAnsi"/>
+                <w:sz w:val="20"/>
+              </w:rPr>
+              <w:t>oldState</w:t>
+            </w:r>
+            <w:proofErr w:type="spellEnd"/>
+            <w:r>
+              <w:rPr>
+                <w:rFonts w:asciiTheme="minorHAnsi" w:hAnsiTheme="minorHAnsi"/>
+                <w:sz w:val="20"/>
+              </w:rPr>
+              <w:t>=</w:t>
+            </w:r>
+            <w:proofErr w:type="spellStart"/>
+            <w:r>
+              <w:rPr>
+                <w:rFonts w:asciiTheme="minorHAnsi" w:hAnsiTheme="minorHAnsi"/>
+                <w:sz w:val="20"/>
+              </w:rPr>
+              <w:t>B.getState</w:t>
+            </w:r>
+            <w:proofErr w:type="spellEnd"/>
+            <w:r>
+              <w:rPr>
+                <w:rFonts w:asciiTheme="minorHAnsi" w:hAnsiTheme="minorHAnsi"/>
+                <w:sz w:val="20"/>
+              </w:rPr>
+              <w:t>()</w:t>
+            </w:r>
+          </w:p>
+          <w:p>
+            <w:pPr>
+              <w:pStyle w:val="TableParagraph"/>
+              <w:spacing w:line="196" w:lineRule="auto"/>
+              <w:ind w:right="109"/>
+              <w:rPr>
+                <w:rFonts w:asciiTheme="minorHAnsi" w:hAnsiTheme="minorHAnsi"/>
+                <w:sz w:val="20"/>
+              </w:rPr>
+            </w:pPr>
+            <w:r>
+              <w:rPr>
+                <w:rFonts w:asciiTheme="minorHAnsi" w:hAnsiTheme="minorHAnsi"/>
+                <w:sz w:val="20"/>
+              </w:rPr>
+              <w:t xml:space="preserve">               wait(5)</w:t>
+            </w:r>
+          </w:p>
+          <w:p>
+            <w:pPr>
+              <w:pStyle w:val="TableParagraph"/>
+              <w:spacing w:line="196" w:lineRule="auto"/>
+              <w:ind w:right="109"/>
+              <w:rPr>
+                <w:rFonts w:asciiTheme="minorHAnsi" w:hAnsiTheme="minorHAnsi"/>
+                <w:sz w:val="20"/>
+              </w:rPr>
+            </w:pPr>
+            <w:r>
+              <w:rPr>
+                <w:rFonts w:asciiTheme="minorHAnsi" w:hAnsiTheme="minorHAnsi"/>
+                <w:sz w:val="20"/>
+              </w:rPr>
+              <w:t xml:space="preserve">               if(</w:t>
+            </w:r>
+            <w:proofErr w:type="spellStart"/>
+            <w:r>
+              <w:rPr>
+                <w:rFonts w:asciiTheme="minorHAnsi" w:hAnsiTheme="minorHAnsi"/>
+                <w:sz w:val="20"/>
+              </w:rPr>
+              <w:t>B.getState</w:t>
+            </w:r>
+            <w:proofErr w:type="spellEnd"/>
+            <w:r>
+              <w:rPr>
+                <w:rFonts w:asciiTheme="minorHAnsi" w:hAnsiTheme="minorHAnsi"/>
+                <w:sz w:val="20"/>
+              </w:rPr>
+              <w:t>&gt;</w:t>
+            </w:r>
+            <w:proofErr w:type="spellStart"/>
+            <w:r>
+              <w:rPr>
+                <w:rFonts w:asciiTheme="minorHAnsi" w:hAnsiTheme="minorHAnsi"/>
+                <w:sz w:val="20"/>
+              </w:rPr>
+              <w:t>oldState</w:t>
+            </w:r>
+            <w:proofErr w:type="spellEnd"/>
+            <w:r>
+              <w:rPr>
+                <w:rFonts w:asciiTheme="minorHAnsi" w:hAnsiTheme="minorHAnsi"/>
+                <w:sz w:val="20"/>
+              </w:rPr>
+              <w:t>)</w:t>
+            </w:r>
+          </w:p>
+          <w:p>
+            <w:pPr>
+              <w:pStyle w:val="TableParagraph"/>
+              <w:spacing w:line="196" w:lineRule="auto"/>
+              <w:ind w:right="109"/>
+              <w:rPr>
+                <w:rFonts w:asciiTheme="minorHAnsi" w:hAnsiTheme="minorHAnsi"/>
+                <w:sz w:val="20"/>
+              </w:rPr>
+            </w:pPr>
+            <w:r>
+              <w:rPr>
+                <w:rFonts w:asciiTheme="minorHAnsi" w:hAnsiTheme="minorHAnsi"/>
+                <w:sz w:val="20"/>
+              </w:rPr>
+              <w:t xml:space="preserve">               D.applyDiscount()</w:t>
+            </w:r>
+            <w:bookmarkStart w:id="0" w:name="_GoBack"/>
+            <w:bookmarkEnd w:id="0"/>
+          </w:p>
+          <w:p>
+            <w:pPr>
+              <w:pStyle w:val="TableParagraph"/>
+              <w:spacing w:line="196" w:lineRule="auto"/>
               <w:ind w:left="1340" w:right="109" w:hanging="193"/>
               <w:rPr>
                 <w:rFonts w:asciiTheme="minorHAnsi" w:hAnsiTheme="minorHAnsi"/>
@@ -1854,8 +1926,6 @@
           <w:w w:val="110"/>
         </w:rPr>
       </w:pPr>
-      <w:bookmarkStart w:id="0" w:name="_GoBack"/>
-      <w:bookmarkEnd w:id="0"/>
     </w:p>
     <w:p>
       <w:pPr>
@@ -2344,32 +2414,15 @@
                 <w:w w:val="105"/>
                 <w:sz w:val="20"/>
               </w:rPr>
-              <w:t xml:space="preserve"> </w:t>
-            </w:r>
-            <w:r>
-              <w:rPr>
-                <w:rFonts w:asciiTheme="minorHAnsi" w:hAnsiTheme="minorHAnsi"/>
-                <w:i/>
+              <w:t xml:space="preserve"> U</w:t>
+            </w:r>
+            <w:r>
+              <w:rPr>
+                <w:rFonts w:asciiTheme="minorHAnsi" w:hAnsiTheme="minorHAnsi"/>
                 <w:w w:val="105"/>
                 <w:sz w:val="20"/>
               </w:rPr>
-              <w:t>U</w:t>
-            </w:r>
-            <w:r>
-              <w:rPr>
-                <w:rFonts w:asciiTheme="minorHAnsi" w:hAnsiTheme="minorHAnsi"/>
-                <w:w w:val="105"/>
-                <w:sz w:val="20"/>
-              </w:rPr>
-              <w:t xml:space="preserve"> </w:t>
-            </w:r>
-            <w:r>
-              <w:rPr>
-                <w:rFonts w:asciiTheme="minorHAnsi" w:hAnsiTheme="minorHAnsi"/>
-                <w:w w:val="105"/>
-                <w:sz w:val="20"/>
-              </w:rPr>
-              <w:t>selects car on the map</w:t>
+              <w:t xml:space="preserve"> selects car on the map</w:t>
             </w:r>
           </w:p>
         </w:tc>
@@ -2539,15 +2592,7 @@
                 <w:w w:val="110"/>
                 <w:sz w:val="20"/>
               </w:rPr>
-              <w:t xml:space="preserve">Check </w:t>
-            </w:r>
-            <w:r>
-              <w:rPr>
-                <w:rFonts w:asciiTheme="minorHAnsi" w:hAnsiTheme="minorHAnsi"/>
-                <w:w w:val="110"/>
-                <w:sz w:val="20"/>
-              </w:rPr>
-              <w:t>the reservation’s time and compare it with the current time</w:t>
+              <w:t>Check the reservation’s time and compare it with the current time</w:t>
             </w:r>
           </w:p>
         </w:tc>
@@ -2758,15 +2803,7 @@
                 <w:w w:val="110"/>
                 <w:sz w:val="20"/>
               </w:rPr>
-              <w:t>S.show</w:t>
-            </w:r>
-            <w:r>
-              <w:rPr>
-                <w:rFonts w:asciiTheme="minorHAnsi" w:hAnsiTheme="minorHAnsi"/>
-                <w:w w:val="110"/>
-                <w:sz w:val="20"/>
-              </w:rPr>
-              <w:t>Car</w:t>
+              <w:t>S.showCar</w:t>
             </w:r>
             <w:proofErr w:type="spellEnd"/>
             <w:r>

</xml_diff>

<commit_message>
Updated algorithm document with GeoLocationAlgorithm
</commit_message>
<xml_diff>
--- a/Workspace/DD/AlgorithmDraft.docx
+++ b/Workspace/DD/AlgorithmDraft.docx
@@ -57,14 +57,21 @@
           <w:rFonts w:asciiTheme="minorHAnsi" w:hAnsiTheme="minorHAnsi"/>
           <w:w w:val="110"/>
         </w:rPr>
-        <w:t>. Before the driver ends the ride and exits the car, the system starts checking the state of sensors, the position of the car towards the position of the nearest safe area and last but not least the state of the battery (COME GESTIRE SCONTO 30%)</w:t>
-      </w:r>
-      <w:r>
-        <w:rPr>
-          <w:rFonts w:asciiTheme="minorHAnsi" w:hAnsiTheme="minorHAnsi"/>
-          <w:w w:val="110"/>
-        </w:rPr>
-        <w:t>. The events generated and their consequences are discussed in the following table.</w:t>
+        <w:t>. Before the driver ends the ride and exits the car, the system starts checking the state of sensors, the position of the car towards the position of the nearest safe area and last but not least the state of the</w:t>
+      </w:r>
+      <w:r>
+        <w:rPr>
+          <w:rFonts w:asciiTheme="minorHAnsi" w:hAnsiTheme="minorHAnsi"/>
+          <w:w w:val="110"/>
+        </w:rPr>
+        <w:t xml:space="preserve"> battery ( the driver has 5 minutes to eventually charge the battery and receive the discount).</w:t>
+      </w:r>
+      <w:r>
+        <w:rPr>
+          <w:rFonts w:asciiTheme="minorHAnsi" w:hAnsiTheme="minorHAnsi"/>
+          <w:w w:val="110"/>
+        </w:rPr>
+        <w:t>The events generated and their consequences are discussed in the following table.</w:t>
       </w:r>
     </w:p>
     <w:p>
@@ -305,21 +312,12 @@
           <w:sz w:val="20"/>
         </w:rPr>
       </w:pPr>
-      <w:proofErr w:type="spellStart"/>
       <w:r>
         <w:rPr>
           <w:rFonts w:asciiTheme="minorHAnsi" w:hAnsiTheme="minorHAnsi"/>
           <w:sz w:val="20"/>
         </w:rPr>
-        <w:t>LoP</w:t>
-      </w:r>
-      <w:proofErr w:type="spellEnd"/>
-      <w:r>
-        <w:rPr>
-          <w:rFonts w:asciiTheme="minorHAnsi" w:hAnsiTheme="minorHAnsi"/>
-          <w:sz w:val="20"/>
-        </w:rPr>
-        <w:t>: list of passengers;</w:t>
+        <w:t>LoP: list of passengers;</w:t>
       </w:r>
     </w:p>
     <w:p>
@@ -339,21 +337,12 @@
           <w:sz w:val="20"/>
         </w:rPr>
       </w:pPr>
-      <w:proofErr w:type="spellStart"/>
       <w:r>
         <w:rPr>
           <w:rFonts w:asciiTheme="minorHAnsi" w:hAnsiTheme="minorHAnsi"/>
           <w:sz w:val="20"/>
         </w:rPr>
-        <w:t>sA</w:t>
-      </w:r>
-      <w:proofErr w:type="spellEnd"/>
-      <w:r>
-        <w:rPr>
-          <w:rFonts w:asciiTheme="minorHAnsi" w:hAnsiTheme="minorHAnsi"/>
-          <w:sz w:val="20"/>
-        </w:rPr>
-        <w:t>: safe area</w:t>
+        <w:t>sA: safe area</w:t>
       </w:r>
     </w:p>
     <w:p>
@@ -660,18 +649,8 @@
                 <w:w w:val="110"/>
                 <w:sz w:val="20"/>
               </w:rPr>
-              <w:t xml:space="preserve"> </w:t>
-            </w:r>
-            <w:proofErr w:type="spellStart"/>
-            <w:r>
-              <w:rPr>
-                <w:rFonts w:asciiTheme="minorHAnsi" w:hAnsiTheme="minorHAnsi"/>
-                <w:w w:val="110"/>
-                <w:sz w:val="20"/>
-              </w:rPr>
-              <w:t>sA</w:t>
-            </w:r>
-            <w:proofErr w:type="spellEnd"/>
+              <w:t xml:space="preserve"> sA</w:t>
+            </w:r>
             <w:r>
               <w:rPr>
                 <w:rFonts w:asciiTheme="minorHAnsi" w:hAnsiTheme="minorHAnsi"/>
@@ -726,43 +705,7 @@
                 <w:w w:val="110"/>
                 <w:sz w:val="20"/>
               </w:rPr>
-              <w:t xml:space="preserve">            If((</w:t>
-            </w:r>
-            <w:proofErr w:type="spellStart"/>
-            <w:r>
-              <w:rPr>
-                <w:rFonts w:asciiTheme="minorHAnsi" w:hAnsiTheme="minorHAnsi"/>
-                <w:w w:val="110"/>
-                <w:sz w:val="20"/>
-              </w:rPr>
-              <w:t>sA.nearest</w:t>
-            </w:r>
-            <w:proofErr w:type="spellEnd"/>
-            <w:r>
-              <w:rPr>
-                <w:rFonts w:asciiTheme="minorHAnsi" w:hAnsiTheme="minorHAnsi"/>
-                <w:w w:val="110"/>
-                <w:sz w:val="20"/>
-              </w:rPr>
-              <w:t>()-</w:t>
-            </w:r>
-            <w:proofErr w:type="spellStart"/>
-            <w:r>
-              <w:rPr>
-                <w:rFonts w:asciiTheme="minorHAnsi" w:hAnsiTheme="minorHAnsi"/>
-                <w:w w:val="110"/>
-                <w:sz w:val="20"/>
-              </w:rPr>
-              <w:t>D.currPos</w:t>
-            </w:r>
-            <w:proofErr w:type="spellEnd"/>
-            <w:r>
-              <w:rPr>
-                <w:rFonts w:asciiTheme="minorHAnsi" w:hAnsiTheme="minorHAnsi"/>
-                <w:w w:val="110"/>
-                <w:sz w:val="20"/>
-              </w:rPr>
-              <w:t>())&gt;3)</w:t>
+              <w:t xml:space="preserve">            If((sA.nearest()-D.currPos())&gt;3)</w:t>
             </w:r>
           </w:p>
           <w:p>
@@ -781,25 +724,7 @@
                 <w:w w:val="110"/>
                 <w:sz w:val="20"/>
               </w:rPr>
-              <w:t xml:space="preserve">                   {</w:t>
-            </w:r>
-            <w:proofErr w:type="spellStart"/>
-            <w:r>
-              <w:rPr>
-                <w:rFonts w:asciiTheme="minorHAnsi" w:hAnsiTheme="minorHAnsi"/>
-                <w:w w:val="110"/>
-                <w:sz w:val="20"/>
-              </w:rPr>
-              <w:t>D.applyTax</w:t>
-            </w:r>
-            <w:proofErr w:type="spellEnd"/>
-            <w:r>
-              <w:rPr>
-                <w:rFonts w:asciiTheme="minorHAnsi" w:hAnsiTheme="minorHAnsi"/>
-                <w:w w:val="110"/>
-                <w:sz w:val="20"/>
-              </w:rPr>
-              <w:t xml:space="preserve">()} </w:t>
+              <w:t xml:space="preserve">                   {D.applyTax()} </w:t>
             </w:r>
           </w:p>
           <w:p>
@@ -845,25 +770,7 @@
                 <w:w w:val="110"/>
                 <w:sz w:val="20"/>
               </w:rPr>
-              <w:t xml:space="preserve">                   {</w:t>
-            </w:r>
-            <w:proofErr w:type="spellStart"/>
-            <w:r>
-              <w:rPr>
-                <w:rFonts w:asciiTheme="minorHAnsi" w:hAnsiTheme="minorHAnsi"/>
-                <w:w w:val="110"/>
-                <w:sz w:val="20"/>
-              </w:rPr>
-              <w:t>D.applyDiscount</w:t>
-            </w:r>
-            <w:proofErr w:type="spellEnd"/>
-            <w:r>
-              <w:rPr>
-                <w:rFonts w:asciiTheme="minorHAnsi" w:hAnsiTheme="minorHAnsi"/>
-                <w:w w:val="110"/>
-                <w:sz w:val="20"/>
-              </w:rPr>
-              <w:t>()}</w:t>
+              <w:t xml:space="preserve">                   {D.applyDiscount()}</w:t>
             </w:r>
           </w:p>
           <w:p>
@@ -966,25 +873,7 @@
                 <w:w w:val="110"/>
                 <w:sz w:val="20"/>
               </w:rPr>
-              <w:t xml:space="preserve">              If(</w:t>
-            </w:r>
-            <w:proofErr w:type="spellStart"/>
-            <w:r>
-              <w:rPr>
-                <w:rFonts w:asciiTheme="minorHAnsi" w:hAnsiTheme="minorHAnsi"/>
-                <w:w w:val="110"/>
-                <w:sz w:val="20"/>
-              </w:rPr>
-              <w:t>LoP.size</w:t>
-            </w:r>
-            <w:proofErr w:type="spellEnd"/>
-            <w:r>
-              <w:rPr>
-                <w:rFonts w:asciiTheme="minorHAnsi" w:hAnsiTheme="minorHAnsi"/>
-                <w:w w:val="110"/>
-                <w:sz w:val="20"/>
-              </w:rPr>
-              <w:t>()&gt;2)</w:t>
+              <w:t xml:space="preserve">              If(LoP.size()&gt;2)</w:t>
             </w:r>
           </w:p>
           <w:p>
@@ -1003,25 +892,7 @@
                 <w:w w:val="110"/>
                 <w:sz w:val="20"/>
               </w:rPr>
-              <w:t xml:space="preserve">                   {</w:t>
-            </w:r>
-            <w:proofErr w:type="spellStart"/>
-            <w:r>
-              <w:rPr>
-                <w:rFonts w:asciiTheme="minorHAnsi" w:hAnsiTheme="minorHAnsi"/>
-                <w:w w:val="110"/>
-                <w:sz w:val="20"/>
-              </w:rPr>
-              <w:t>D.applyDiscount</w:t>
-            </w:r>
-            <w:proofErr w:type="spellEnd"/>
-            <w:r>
-              <w:rPr>
-                <w:rFonts w:asciiTheme="minorHAnsi" w:hAnsiTheme="minorHAnsi"/>
-                <w:w w:val="110"/>
-                <w:sz w:val="20"/>
-              </w:rPr>
-              <w:t xml:space="preserve">()} </w:t>
+              <w:t xml:space="preserve">                   {D.applyDiscount()} </w:t>
             </w:r>
           </w:p>
           <w:p>
@@ -1143,25 +1014,7 @@
                 <w:w w:val="110"/>
                 <w:sz w:val="20"/>
               </w:rPr>
-              <w:t xml:space="preserve">              If(</w:t>
-            </w:r>
-            <w:proofErr w:type="spellStart"/>
-            <w:r>
-              <w:rPr>
-                <w:rFonts w:asciiTheme="minorHAnsi" w:hAnsiTheme="minorHAnsi"/>
-                <w:w w:val="110"/>
-                <w:sz w:val="20"/>
-              </w:rPr>
-              <w:t>B.getState</w:t>
-            </w:r>
-            <w:proofErr w:type="spellEnd"/>
-            <w:r>
-              <w:rPr>
-                <w:rFonts w:asciiTheme="minorHAnsi" w:hAnsiTheme="minorHAnsi"/>
-                <w:w w:val="110"/>
-                <w:sz w:val="20"/>
-              </w:rPr>
-              <w:t>()&lt;20)</w:t>
+              <w:t xml:space="preserve">              If(B.getState()&lt;20)</w:t>
             </w:r>
           </w:p>
           <w:p>
@@ -1180,25 +1033,7 @@
                 <w:w w:val="110"/>
                 <w:sz w:val="20"/>
               </w:rPr>
-              <w:t xml:space="preserve">                   {</w:t>
-            </w:r>
-            <w:proofErr w:type="spellStart"/>
-            <w:r>
-              <w:rPr>
-                <w:rFonts w:asciiTheme="minorHAnsi" w:hAnsiTheme="minorHAnsi"/>
-                <w:w w:val="110"/>
-                <w:sz w:val="20"/>
-              </w:rPr>
-              <w:t>D.applyTax</w:t>
-            </w:r>
-            <w:proofErr w:type="spellEnd"/>
-            <w:r>
-              <w:rPr>
-                <w:rFonts w:asciiTheme="minorHAnsi" w:hAnsiTheme="minorHAnsi"/>
-                <w:w w:val="110"/>
-                <w:sz w:val="20"/>
-              </w:rPr>
-              <w:t xml:space="preserve">()} </w:t>
+              <w:t xml:space="preserve">                   {D.applyTax()} </w:t>
             </w:r>
           </w:p>
           <w:p>
@@ -1225,25 +1060,7 @@
                 <w:w w:val="110"/>
                 <w:sz w:val="20"/>
               </w:rPr>
-              <w:t xml:space="preserve">             If(</w:t>
-            </w:r>
-            <w:proofErr w:type="spellStart"/>
-            <w:r>
-              <w:rPr>
-                <w:rFonts w:asciiTheme="minorHAnsi" w:hAnsiTheme="minorHAnsi"/>
-                <w:w w:val="110"/>
-                <w:sz w:val="20"/>
-              </w:rPr>
-              <w:t>B.getState</w:t>
-            </w:r>
-            <w:proofErr w:type="spellEnd"/>
-            <w:r>
-              <w:rPr>
-                <w:rFonts w:asciiTheme="minorHAnsi" w:hAnsiTheme="minorHAnsi"/>
-                <w:w w:val="110"/>
-                <w:sz w:val="20"/>
-              </w:rPr>
-              <w:t>()&gt;50)</w:t>
+              <w:t xml:space="preserve">             If(B.getState()&gt;50)</w:t>
             </w:r>
           </w:p>
           <w:p>
@@ -1262,25 +1079,7 @@
                 <w:w w:val="110"/>
                 <w:sz w:val="20"/>
               </w:rPr>
-              <w:t xml:space="preserve">                   {</w:t>
-            </w:r>
-            <w:proofErr w:type="spellStart"/>
-            <w:r>
-              <w:rPr>
-                <w:rFonts w:asciiTheme="minorHAnsi" w:hAnsiTheme="minorHAnsi"/>
-                <w:w w:val="110"/>
-                <w:sz w:val="20"/>
-              </w:rPr>
-              <w:t>D.applyDiscount</w:t>
-            </w:r>
-            <w:proofErr w:type="spellEnd"/>
-            <w:r>
-              <w:rPr>
-                <w:rFonts w:asciiTheme="minorHAnsi" w:hAnsiTheme="minorHAnsi"/>
-                <w:w w:val="110"/>
-                <w:sz w:val="20"/>
-              </w:rPr>
-              <w:t>()}</w:t>
+              <w:t xml:space="preserve">                   {D.applyDiscount()}</w:t>
             </w:r>
           </w:p>
           <w:p>
@@ -1567,39 +1366,7 @@
                 <w:rFonts w:asciiTheme="minorHAnsi" w:hAnsiTheme="minorHAnsi"/>
                 <w:sz w:val="20"/>
               </w:rPr>
-              <w:t xml:space="preserve">               </w:t>
-            </w:r>
-            <w:proofErr w:type="spellStart"/>
-            <w:r>
-              <w:rPr>
-                <w:rFonts w:asciiTheme="minorHAnsi" w:hAnsiTheme="minorHAnsi"/>
-                <w:sz w:val="20"/>
-              </w:rPr>
-              <w:t>oldState</w:t>
-            </w:r>
-            <w:proofErr w:type="spellEnd"/>
-            <w:r>
-              <w:rPr>
-                <w:rFonts w:asciiTheme="minorHAnsi" w:hAnsiTheme="minorHAnsi"/>
-                <w:sz w:val="20"/>
-              </w:rPr>
-              <w:t>=</w:t>
-            </w:r>
-            <w:proofErr w:type="spellStart"/>
-            <w:r>
-              <w:rPr>
-                <w:rFonts w:asciiTheme="minorHAnsi" w:hAnsiTheme="minorHAnsi"/>
-                <w:sz w:val="20"/>
-              </w:rPr>
-              <w:t>B.getState</w:t>
-            </w:r>
-            <w:proofErr w:type="spellEnd"/>
-            <w:r>
-              <w:rPr>
-                <w:rFonts w:asciiTheme="minorHAnsi" w:hAnsiTheme="minorHAnsi"/>
-                <w:sz w:val="20"/>
-              </w:rPr>
-              <w:t>()</w:t>
+              <w:t xml:space="preserve">               oldState=B.getState()</w:t>
             </w:r>
           </w:p>
           <w:p>
@@ -1635,39 +1402,7 @@
                 <w:rFonts w:asciiTheme="minorHAnsi" w:hAnsiTheme="minorHAnsi"/>
                 <w:sz w:val="20"/>
               </w:rPr>
-              <w:t xml:space="preserve">               if(</w:t>
-            </w:r>
-            <w:proofErr w:type="spellStart"/>
-            <w:r>
-              <w:rPr>
-                <w:rFonts w:asciiTheme="minorHAnsi" w:hAnsiTheme="minorHAnsi"/>
-                <w:sz w:val="20"/>
-              </w:rPr>
-              <w:t>B.getState</w:t>
-            </w:r>
-            <w:proofErr w:type="spellEnd"/>
-            <w:r>
-              <w:rPr>
-                <w:rFonts w:asciiTheme="minorHAnsi" w:hAnsiTheme="minorHAnsi"/>
-                <w:sz w:val="20"/>
-              </w:rPr>
-              <w:t>&gt;</w:t>
-            </w:r>
-            <w:proofErr w:type="spellStart"/>
-            <w:r>
-              <w:rPr>
-                <w:rFonts w:asciiTheme="minorHAnsi" w:hAnsiTheme="minorHAnsi"/>
-                <w:sz w:val="20"/>
-              </w:rPr>
-              <w:t>oldState</w:t>
-            </w:r>
-            <w:proofErr w:type="spellEnd"/>
-            <w:r>
-              <w:rPr>
-                <w:rFonts w:asciiTheme="minorHAnsi" w:hAnsiTheme="minorHAnsi"/>
-                <w:sz w:val="20"/>
-              </w:rPr>
-              <w:t>)</w:t>
+              <w:t xml:space="preserve">               if(B.getState&gt;oldState)</w:t>
             </w:r>
           </w:p>
           <w:p>
@@ -1687,8 +1422,6 @@
               </w:rPr>
               <w:t xml:space="preserve">               D.applyDiscount()</w:t>
             </w:r>
-            <w:bookmarkStart w:id="0" w:name="_GoBack"/>
-            <w:bookmarkEnd w:id="0"/>
           </w:p>
           <w:p>
             <w:pPr>
@@ -2474,25 +2207,7 @@
                 <w:i/>
                 <w:sz w:val="20"/>
               </w:rPr>
-              <w:t xml:space="preserve">              </w:t>
-            </w:r>
-            <w:proofErr w:type="spellStart"/>
-            <w:r>
-              <w:rPr>
-                <w:rFonts w:asciiTheme="minorHAnsi" w:hAnsiTheme="minorHAnsi"/>
-                <w:i/>
-                <w:sz w:val="20"/>
-              </w:rPr>
-              <w:t>C.status</w:t>
-            </w:r>
-            <w:proofErr w:type="spellEnd"/>
-            <w:r>
-              <w:rPr>
-                <w:rFonts w:asciiTheme="minorHAnsi" w:hAnsiTheme="minorHAnsi"/>
-                <w:i/>
-                <w:sz w:val="20"/>
-              </w:rPr>
-              <w:t xml:space="preserve"> = “Reserved”</w:t>
+              <w:t xml:space="preserve">              C.status = “Reserved”</w:t>
             </w:r>
           </w:p>
           <w:p>
@@ -2512,25 +2227,7 @@
                 <w:i/>
                 <w:sz w:val="20"/>
               </w:rPr>
-              <w:t xml:space="preserve">             </w:t>
-            </w:r>
-            <w:proofErr w:type="spellStart"/>
-            <w:r>
-              <w:rPr>
-                <w:rFonts w:asciiTheme="minorHAnsi" w:hAnsiTheme="minorHAnsi"/>
-                <w:i/>
-                <w:sz w:val="20"/>
-              </w:rPr>
-              <w:t>S.hideCar</w:t>
-            </w:r>
-            <w:proofErr w:type="spellEnd"/>
-            <w:r>
-              <w:rPr>
-                <w:rFonts w:asciiTheme="minorHAnsi" w:hAnsiTheme="minorHAnsi"/>
-                <w:i/>
-                <w:sz w:val="20"/>
-              </w:rPr>
-              <w:t>();</w:t>
+              <w:t xml:space="preserve">             S.hideCar();</w:t>
             </w:r>
           </w:p>
           <w:p>
@@ -2633,43 +2330,7 @@
                 <w:w w:val="110"/>
                 <w:sz w:val="20"/>
               </w:rPr>
-              <w:t xml:space="preserve">      If(</w:t>
-            </w:r>
-            <w:proofErr w:type="spellStart"/>
-            <w:r>
-              <w:rPr>
-                <w:rFonts w:asciiTheme="minorHAnsi" w:hAnsiTheme="minorHAnsi"/>
-                <w:w w:val="110"/>
-                <w:sz w:val="20"/>
-              </w:rPr>
-              <w:t>system.getCurrTime</w:t>
-            </w:r>
-            <w:proofErr w:type="spellEnd"/>
-            <w:r>
-              <w:rPr>
-                <w:rFonts w:asciiTheme="minorHAnsi" w:hAnsiTheme="minorHAnsi"/>
-                <w:w w:val="110"/>
-                <w:sz w:val="20"/>
-              </w:rPr>
-              <w:t>()-</w:t>
-            </w:r>
-            <w:proofErr w:type="spellStart"/>
-            <w:r>
-              <w:rPr>
-                <w:rFonts w:asciiTheme="minorHAnsi" w:hAnsiTheme="minorHAnsi"/>
-                <w:w w:val="110"/>
-                <w:sz w:val="20"/>
-              </w:rPr>
-              <w:t>R.time</w:t>
-            </w:r>
-            <w:proofErr w:type="spellEnd"/>
-            <w:r>
-              <w:rPr>
-                <w:rFonts w:asciiTheme="minorHAnsi" w:hAnsiTheme="minorHAnsi"/>
-                <w:w w:val="110"/>
-                <w:sz w:val="20"/>
-              </w:rPr>
-              <w:t>()</w:t>
+              <w:t xml:space="preserve">      If(system.getCurrTime()-R.time()</w:t>
             </w:r>
             <w:r>
               <w:rPr>
@@ -2722,23 +2383,13 @@
               </w:rPr>
               <w:t xml:space="preserve"> {</w:t>
             </w:r>
-            <w:proofErr w:type="spellStart"/>
-            <w:r>
-              <w:rPr>
-                <w:rFonts w:asciiTheme="minorHAnsi" w:hAnsiTheme="minorHAnsi"/>
-                <w:w w:val="110"/>
-                <w:sz w:val="20"/>
-              </w:rPr>
-              <w:t>C.status</w:t>
-            </w:r>
-            <w:proofErr w:type="spellEnd"/>
-            <w:r>
-              <w:rPr>
-                <w:rFonts w:asciiTheme="minorHAnsi" w:hAnsiTheme="minorHAnsi"/>
-                <w:w w:val="110"/>
-                <w:sz w:val="20"/>
-              </w:rPr>
-              <w:t>=”Free”;</w:t>
+            <w:r>
+              <w:rPr>
+                <w:rFonts w:asciiTheme="minorHAnsi" w:hAnsiTheme="minorHAnsi"/>
+                <w:w w:val="110"/>
+                <w:sz w:val="20"/>
+              </w:rPr>
+              <w:t>C.status=”Free”;</w:t>
             </w:r>
           </w:p>
           <w:p>
@@ -2757,25 +2408,7 @@
                 <w:w w:val="110"/>
                 <w:sz w:val="20"/>
               </w:rPr>
-              <w:t xml:space="preserve">               </w:t>
-            </w:r>
-            <w:proofErr w:type="spellStart"/>
-            <w:r>
-              <w:rPr>
-                <w:rFonts w:asciiTheme="minorHAnsi" w:hAnsiTheme="minorHAnsi"/>
-                <w:w w:val="110"/>
-                <w:sz w:val="20"/>
-              </w:rPr>
-              <w:t>U.applyTax</w:t>
-            </w:r>
-            <w:proofErr w:type="spellEnd"/>
-            <w:r>
-              <w:rPr>
-                <w:rFonts w:asciiTheme="minorHAnsi" w:hAnsiTheme="minorHAnsi"/>
-                <w:w w:val="110"/>
-                <w:sz w:val="20"/>
-              </w:rPr>
-              <w:t>()</w:t>
+              <w:t xml:space="preserve">               U.applyTax()</w:t>
             </w:r>
           </w:p>
           <w:p>
@@ -2794,25 +2427,7 @@
                 <w:w w:val="110"/>
                 <w:sz w:val="20"/>
               </w:rPr>
-              <w:t xml:space="preserve">               </w:t>
-            </w:r>
-            <w:proofErr w:type="spellStart"/>
-            <w:r>
-              <w:rPr>
-                <w:rFonts w:asciiTheme="minorHAnsi" w:hAnsiTheme="minorHAnsi"/>
-                <w:w w:val="110"/>
-                <w:sz w:val="20"/>
-              </w:rPr>
-              <w:t>S.showCar</w:t>
-            </w:r>
-            <w:proofErr w:type="spellEnd"/>
-            <w:r>
-              <w:rPr>
-                <w:rFonts w:asciiTheme="minorHAnsi" w:hAnsiTheme="minorHAnsi"/>
-                <w:w w:val="110"/>
-                <w:sz w:val="20"/>
-              </w:rPr>
-              <w:t>()}</w:t>
+              <w:t xml:space="preserve">               S.showCar()}</w:t>
             </w:r>
             <w:r>
               <w:rPr>
@@ -2884,23 +2499,13 @@
               </w:rPr>
               <w:t>{</w:t>
             </w:r>
-            <w:proofErr w:type="spellStart"/>
-            <w:r>
-              <w:rPr>
-                <w:rFonts w:asciiTheme="minorHAnsi" w:hAnsiTheme="minorHAnsi"/>
-                <w:w w:val="110"/>
-                <w:sz w:val="20"/>
-              </w:rPr>
-              <w:t>C.status</w:t>
-            </w:r>
-            <w:proofErr w:type="spellEnd"/>
-            <w:r>
-              <w:rPr>
-                <w:rFonts w:asciiTheme="minorHAnsi" w:hAnsiTheme="minorHAnsi"/>
-                <w:w w:val="110"/>
-                <w:sz w:val="20"/>
-              </w:rPr>
-              <w:t>=”Rented</w:t>
+            <w:r>
+              <w:rPr>
+                <w:rFonts w:asciiTheme="minorHAnsi" w:hAnsiTheme="minorHAnsi"/>
+                <w:w w:val="110"/>
+                <w:sz w:val="20"/>
+              </w:rPr>
+              <w:t>C.status=”Rented</w:t>
             </w:r>
             <w:r>
               <w:rPr>
@@ -3021,25 +2626,7 @@
                 <w:w w:val="110"/>
                 <w:sz w:val="20"/>
               </w:rPr>
-              <w:t>(</w:t>
-            </w:r>
-            <w:proofErr w:type="spellStart"/>
-            <w:r>
-              <w:rPr>
-                <w:rFonts w:asciiTheme="minorHAnsi" w:hAnsiTheme="minorHAnsi"/>
-                <w:w w:val="110"/>
-                <w:sz w:val="20"/>
-              </w:rPr>
-              <w:t>U.position-C.position</w:t>
-            </w:r>
-            <w:proofErr w:type="spellEnd"/>
-            <w:r>
-              <w:rPr>
-                <w:rFonts w:asciiTheme="minorHAnsi" w:hAnsiTheme="minorHAnsi"/>
-                <w:w w:val="110"/>
-                <w:sz w:val="20"/>
-              </w:rPr>
-              <w:t>)&lt;1</w:t>
+              <w:t>(U.position-C.position)&lt;1</w:t>
             </w:r>
             <w:r>
               <w:rPr>
@@ -3074,18 +2661,8 @@
                 <w:w w:val="110"/>
                 <w:sz w:val="20"/>
               </w:rPr>
-              <w:t>{</w:t>
-            </w:r>
-            <w:proofErr w:type="spellStart"/>
-            <w:r>
-              <w:rPr>
-                <w:rFonts w:asciiTheme="minorHAnsi" w:hAnsiTheme="minorHAnsi"/>
-                <w:w w:val="110"/>
-                <w:sz w:val="20"/>
-              </w:rPr>
-              <w:t>myApp.enableStartButton</w:t>
-            </w:r>
-            <w:proofErr w:type="spellEnd"/>
+              <w:t>{myApp.enableStartButton</w:t>
+            </w:r>
             <w:r>
               <w:rPr>
                 <w:rFonts w:asciiTheme="minorHAnsi" w:hAnsiTheme="minorHAnsi"/>
@@ -3219,23 +2796,13 @@
               </w:rPr>
               <w:t xml:space="preserve">              </w:t>
             </w:r>
-            <w:proofErr w:type="spellStart"/>
-            <w:r>
-              <w:rPr>
-                <w:rFonts w:asciiTheme="minorHAnsi" w:hAnsiTheme="minorHAnsi"/>
-                <w:w w:val="110"/>
-                <w:sz w:val="20"/>
-              </w:rPr>
-              <w:t>C.startCharge</w:t>
-            </w:r>
-            <w:proofErr w:type="spellEnd"/>
-            <w:r>
-              <w:rPr>
-                <w:rFonts w:asciiTheme="minorHAnsi" w:hAnsiTheme="minorHAnsi"/>
-                <w:w w:val="110"/>
-                <w:sz w:val="20"/>
-              </w:rPr>
-              <w:t>()</w:t>
+            <w:r>
+              <w:rPr>
+                <w:rFonts w:asciiTheme="minorHAnsi" w:hAnsiTheme="minorHAnsi"/>
+                <w:w w:val="110"/>
+                <w:sz w:val="20"/>
+              </w:rPr>
+              <w:t>C.startCharge()</w:t>
             </w:r>
           </w:p>
         </w:tc>
@@ -3253,6 +2820,2280 @@
         <w:tab/>
       </w:r>
     </w:p>
+    <w:p/>
+    <w:p/>
+    <w:p/>
+    <w:p/>
+    <w:p/>
+    <w:p/>
+    <w:p/>
+    <w:p/>
+    <w:p/>
+    <w:p/>
+    <w:p/>
+    <w:p/>
+    <w:p/>
+    <w:p/>
+    <w:p/>
+    <w:p/>
+    <w:p/>
+    <w:p/>
+    <w:p/>
+    <w:p/>
+    <w:p/>
+    <w:p/>
+    <w:p/>
+    <w:p/>
+    <w:p/>
+    <w:p/>
+    <w:p/>
+    <w:p/>
+    <w:p/>
+    <w:p>
+      <w:pPr>
+        <w:pStyle w:val="Corpotesto"/>
+        <w:spacing w:before="183" w:line="240" w:lineRule="exact"/>
+        <w:ind w:left="955" w:right="968"/>
+        <w:jc w:val="both"/>
+        <w:rPr>
+          <w:rFonts w:asciiTheme="minorHAnsi" w:hAnsiTheme="minorHAnsi"/>
+          <w:w w:val="110"/>
+        </w:rPr>
+      </w:pPr>
+    </w:p>
+    <w:p>
+      <w:pPr>
+        <w:pStyle w:val="Corpotesto"/>
+        <w:spacing w:before="183" w:line="240" w:lineRule="exact"/>
+        <w:ind w:left="955" w:right="968"/>
+        <w:jc w:val="both"/>
+        <w:rPr>
+          <w:rFonts w:asciiTheme="minorHAnsi" w:hAnsiTheme="minorHAnsi"/>
+          <w:w w:val="110"/>
+        </w:rPr>
+      </w:pPr>
+      <w:r>
+        <w:rPr>
+          <w:rFonts w:asciiTheme="minorHAnsi" w:hAnsiTheme="minorHAnsi"/>
+          <w:w w:val="110"/>
+        </w:rPr>
+        <w:t>Below is represented the “geolocation’s algorithm”.</w:t>
+      </w:r>
+      <w:r>
+        <w:rPr>
+          <w:rFonts w:asciiTheme="minorHAnsi" w:hAnsiTheme="minorHAnsi"/>
+          <w:w w:val="110"/>
+        </w:rPr>
+        <w:t xml:space="preserve"> Let’s begin with the premise that we are imagine to build the algorithm with an object oriented Language</w:t>
+      </w:r>
+      <w:r>
+        <w:rPr>
+          <w:rFonts w:asciiTheme="minorHAnsi" w:hAnsiTheme="minorHAnsi"/>
+          <w:w w:val="110"/>
+        </w:rPr>
+        <w:t xml:space="preserve"> and we’re providing a pseudo-code</w:t>
+      </w:r>
+      <w:r>
+        <w:rPr>
+          <w:rFonts w:asciiTheme="minorHAnsi" w:hAnsiTheme="minorHAnsi"/>
+          <w:w w:val="110"/>
+        </w:rPr>
+        <w:t xml:space="preserve">. </w:t>
+      </w:r>
+      <w:r>
+        <w:rPr>
+          <w:rFonts w:asciiTheme="minorHAnsi" w:hAnsiTheme="minorHAnsi"/>
+          <w:w w:val="110"/>
+        </w:rPr>
+        <w:t xml:space="preserve">This </w:t>
+      </w:r>
+      <w:r>
+        <w:rPr>
+          <w:rFonts w:asciiTheme="minorHAnsi" w:hAnsiTheme="minorHAnsi"/>
+          <w:w w:val="110"/>
+        </w:rPr>
+        <w:t xml:space="preserve">algorithm checks </w:t>
+      </w:r>
+      <w:r>
+        <w:rPr>
+          <w:rFonts w:asciiTheme="minorHAnsi" w:hAnsiTheme="minorHAnsi"/>
+          <w:w w:val="110"/>
+        </w:rPr>
+        <w:t>if the given point is inside this Triangle</w:t>
+      </w:r>
+      <w:r>
+        <w:rPr>
+          <w:rFonts w:asciiTheme="minorHAnsi" w:hAnsiTheme="minorHAnsi"/>
+          <w:w w:val="110"/>
+        </w:rPr>
+        <w:t>. Infact thanks to</w:t>
+      </w:r>
+      <w:r>
+        <w:rPr>
+          <w:rFonts w:asciiTheme="minorHAnsi" w:hAnsiTheme="minorHAnsi"/>
+          <w:w w:val="110"/>
+        </w:rPr>
+        <w:t xml:space="preserve"> a theorem about convex </w:t>
+      </w:r>
+      <w:r>
+        <w:rPr>
+          <w:rFonts w:asciiTheme="minorHAnsi" w:hAnsiTheme="minorHAnsi"/>
+          <w:w w:val="110"/>
+        </w:rPr>
+        <w:t>polygons, we can check if</w:t>
+      </w:r>
+      <w:r>
+        <w:rPr>
+          <w:rFonts w:asciiTheme="minorHAnsi" w:hAnsiTheme="minorHAnsi"/>
+          <w:w w:val="110"/>
+        </w:rPr>
+        <w:t xml:space="preserve"> a point P is inside a given convex polygon</w:t>
+      </w:r>
+      <w:r>
+        <w:rPr>
+          <w:rFonts w:asciiTheme="minorHAnsi" w:hAnsiTheme="minorHAnsi"/>
+          <w:w w:val="110"/>
+        </w:rPr>
+        <w:t xml:space="preserve"> (i.e.</w:t>
+      </w:r>
+      <w:r>
+        <w:rPr>
+          <w:rFonts w:asciiTheme="minorHAnsi" w:hAnsiTheme="minorHAnsi"/>
+          <w:w w:val="110"/>
+        </w:rPr>
+        <w:t xml:space="preserve"> if the given vector associated to the point P is a convex combination</w:t>
+      </w:r>
+      <w:r>
+        <w:rPr>
+          <w:rFonts w:asciiTheme="minorHAnsi" w:hAnsiTheme="minorHAnsi"/>
+          <w:w w:val="110"/>
+        </w:rPr>
+        <w:t xml:space="preserve"> of the polygon vertices). W</w:t>
+      </w:r>
+      <w:r>
+        <w:rPr>
+          <w:rFonts w:asciiTheme="minorHAnsi" w:hAnsiTheme="minorHAnsi"/>
+          <w:w w:val="110"/>
+        </w:rPr>
+        <w:t xml:space="preserve">e </w:t>
+      </w:r>
+      <w:r>
+        <w:rPr>
+          <w:rFonts w:asciiTheme="minorHAnsi" w:hAnsiTheme="minorHAnsi"/>
+          <w:w w:val="110"/>
+        </w:rPr>
+        <w:t xml:space="preserve">can </w:t>
+      </w:r>
+      <w:r>
+        <w:rPr>
+          <w:rFonts w:asciiTheme="minorHAnsi" w:hAnsiTheme="minorHAnsi"/>
+          <w:w w:val="110"/>
+        </w:rPr>
+        <w:t>calculate if such coefficients exists solving a vector equation:</w:t>
+      </w:r>
+    </w:p>
+    <w:p>
+      <w:pPr>
+        <w:pStyle w:val="Corpotesto"/>
+        <w:numPr>
+          <w:ilvl w:val="0"/>
+          <w:numId w:val="3"/>
+        </w:numPr>
+        <w:spacing w:before="183" w:line="240" w:lineRule="exact"/>
+        <w:ind w:right="968"/>
+        <w:jc w:val="both"/>
+        <w:rPr>
+          <w:rFonts w:asciiTheme="minorHAnsi" w:hAnsiTheme="minorHAnsi"/>
+          <w:w w:val="110"/>
+        </w:rPr>
+      </w:pPr>
+      <w:r>
+        <w:rPr>
+          <w:rFonts w:asciiTheme="minorHAnsi" w:hAnsiTheme="minorHAnsi"/>
+          <w:w w:val="110"/>
+        </w:rPr>
+        <w:t xml:space="preserve">P = </w:t>
+      </w:r>
+      <w:r>
+        <w:rPr>
+          <w:rFonts w:asciiTheme="minorHAnsi" w:hAnsiTheme="minorHAnsi"/>
+          <w:w w:val="110"/>
+        </w:rPr>
+        <w:t>dX</w:t>
+      </w:r>
+      <w:r>
+        <w:rPr>
+          <w:rFonts w:asciiTheme="minorHAnsi" w:hAnsiTheme="minorHAnsi"/>
+          <w:w w:val="110"/>
+        </w:rPr>
+        <w:t xml:space="preserve">* P1 + </w:t>
+      </w:r>
+      <w:r>
+        <w:rPr>
+          <w:rFonts w:asciiTheme="minorHAnsi" w:hAnsiTheme="minorHAnsi"/>
+          <w:w w:val="110"/>
+        </w:rPr>
+        <w:t>dY</w:t>
+      </w:r>
+      <w:r>
+        <w:rPr>
+          <w:rFonts w:asciiTheme="minorHAnsi" w:hAnsiTheme="minorHAnsi"/>
+          <w:w w:val="110"/>
+        </w:rPr>
+        <w:t xml:space="preserve">* P2 + </w:t>
+      </w:r>
+      <w:r>
+        <w:rPr>
+          <w:rFonts w:asciiTheme="minorHAnsi" w:hAnsiTheme="minorHAnsi"/>
+          <w:w w:val="110"/>
+        </w:rPr>
+        <w:t>dZ</w:t>
+      </w:r>
+      <w:r>
+        <w:rPr>
+          <w:rFonts w:asciiTheme="minorHAnsi" w:hAnsiTheme="minorHAnsi"/>
+          <w:w w:val="110"/>
+        </w:rPr>
+        <w:t>* P3;</w:t>
+      </w:r>
+      <w:r>
+        <w:rPr>
+          <w:rFonts w:asciiTheme="minorHAnsi" w:hAnsiTheme="minorHAnsi"/>
+          <w:w w:val="110"/>
+        </w:rPr>
+        <w:t xml:space="preserve"> (</w:t>
+      </w:r>
+      <w:r>
+        <w:rPr>
+          <w:rFonts w:asciiTheme="minorHAnsi" w:hAnsiTheme="minorHAnsi"/>
+          <w:w w:val="110"/>
+        </w:rPr>
+        <w:t xml:space="preserve"> with P, P1, P2, P3 in R^2; with </w:t>
+      </w:r>
+      <w:r>
+        <w:rPr>
+          <w:rFonts w:asciiTheme="minorHAnsi" w:hAnsiTheme="minorHAnsi"/>
+          <w:w w:val="110"/>
+        </w:rPr>
+        <w:t>dX</w:t>
+      </w:r>
+      <w:r>
+        <w:rPr>
+          <w:rFonts w:asciiTheme="minorHAnsi" w:hAnsiTheme="minorHAnsi"/>
+          <w:w w:val="110"/>
+        </w:rPr>
+        <w:t xml:space="preserve">, </w:t>
+      </w:r>
+      <w:r>
+        <w:rPr>
+          <w:rFonts w:asciiTheme="minorHAnsi" w:hAnsiTheme="minorHAnsi"/>
+          <w:w w:val="110"/>
+        </w:rPr>
+        <w:t>dY</w:t>
+      </w:r>
+      <w:r>
+        <w:rPr>
+          <w:rFonts w:asciiTheme="minorHAnsi" w:hAnsiTheme="minorHAnsi"/>
+          <w:w w:val="110"/>
+        </w:rPr>
+        <w:t xml:space="preserve">, </w:t>
+      </w:r>
+      <w:r>
+        <w:rPr>
+          <w:rFonts w:asciiTheme="minorHAnsi" w:hAnsiTheme="minorHAnsi"/>
+          <w:w w:val="110"/>
+        </w:rPr>
+        <w:t xml:space="preserve">dZ </w:t>
+      </w:r>
+      <w:r>
+        <w:rPr>
+          <w:rFonts w:asciiTheme="minorHAnsi" w:hAnsiTheme="minorHAnsi"/>
+          <w:w w:val="110"/>
+        </w:rPr>
+        <w:t>in R;</w:t>
+      </w:r>
+    </w:p>
+    <w:p>
+      <w:pPr>
+        <w:pStyle w:val="Corpotesto"/>
+        <w:spacing w:before="183" w:line="240" w:lineRule="exact"/>
+        <w:ind w:left="1005" w:right="968"/>
+        <w:jc w:val="both"/>
+        <w:rPr>
+          <w:rFonts w:asciiTheme="minorHAnsi" w:hAnsiTheme="minorHAnsi"/>
+          <w:w w:val="110"/>
+        </w:rPr>
+      </w:pPr>
+      <w:r>
+        <w:rPr>
+          <w:rFonts w:asciiTheme="minorHAnsi" w:hAnsiTheme="minorHAnsi"/>
+          <w:w w:val="110"/>
+        </w:rPr>
+        <w:t xml:space="preserve"> </w:t>
+      </w:r>
+      <w:r>
+        <w:rPr>
+          <w:rFonts w:asciiTheme="minorHAnsi" w:hAnsiTheme="minorHAnsi"/>
+          <w:w w:val="110"/>
+        </w:rPr>
+        <w:tab/>
+      </w:r>
+      <w:r>
+        <w:rPr>
+          <w:rFonts w:asciiTheme="minorHAnsi" w:hAnsiTheme="minorHAnsi"/>
+          <w:w w:val="110"/>
+        </w:rPr>
+        <w:tab/>
+      </w:r>
+      <w:r>
+        <w:rPr>
+          <w:rFonts w:asciiTheme="minorHAnsi" w:hAnsiTheme="minorHAnsi"/>
+          <w:w w:val="110"/>
+        </w:rPr>
+        <w:tab/>
+      </w:r>
+      <w:r>
+        <w:rPr>
+          <w:rFonts w:asciiTheme="minorHAnsi" w:hAnsiTheme="minorHAnsi"/>
+          <w:w w:val="110"/>
+        </w:rPr>
+        <w:tab/>
+        <w:t xml:space="preserve">            dX</w:t>
+      </w:r>
+      <w:r>
+        <w:rPr>
+          <w:rFonts w:asciiTheme="minorHAnsi" w:hAnsiTheme="minorHAnsi"/>
+          <w:w w:val="110"/>
+        </w:rPr>
+        <w:t xml:space="preserve">1 &gt;= 0, </w:t>
+      </w:r>
+      <w:r>
+        <w:rPr>
+          <w:rFonts w:asciiTheme="minorHAnsi" w:hAnsiTheme="minorHAnsi"/>
+          <w:w w:val="110"/>
+        </w:rPr>
+        <w:t>dY</w:t>
+      </w:r>
+      <w:r>
+        <w:rPr>
+          <w:rFonts w:asciiTheme="minorHAnsi" w:hAnsiTheme="minorHAnsi"/>
+          <w:w w:val="110"/>
+        </w:rPr>
+        <w:t xml:space="preserve">&gt;= 0, </w:t>
+      </w:r>
+      <w:r>
+        <w:rPr>
+          <w:rFonts w:asciiTheme="minorHAnsi" w:hAnsiTheme="minorHAnsi"/>
+          <w:w w:val="110"/>
+        </w:rPr>
+        <w:t>dZ&gt;= 0</w:t>
+      </w:r>
+      <w:r>
+        <w:rPr>
+          <w:rFonts w:asciiTheme="minorHAnsi" w:hAnsiTheme="minorHAnsi"/>
+          <w:w w:val="110"/>
+        </w:rPr>
+        <w:t xml:space="preserve"> and </w:t>
+      </w:r>
+      <w:r>
+        <w:rPr>
+          <w:rFonts w:asciiTheme="minorHAnsi" w:hAnsiTheme="minorHAnsi"/>
+          <w:w w:val="110"/>
+        </w:rPr>
+        <w:t>dX+dY+dZ</w:t>
+      </w:r>
+      <w:r>
+        <w:rPr>
+          <w:rFonts w:asciiTheme="minorHAnsi" w:hAnsiTheme="minorHAnsi"/>
+          <w:w w:val="110"/>
+        </w:rPr>
+        <w:t xml:space="preserve"> = 1.</w:t>
+      </w:r>
+      <w:r>
+        <w:rPr>
+          <w:rFonts w:asciiTheme="minorHAnsi" w:hAnsiTheme="minorHAnsi"/>
+          <w:w w:val="110"/>
+        </w:rPr>
+        <w:t>)</w:t>
+      </w:r>
+    </w:p>
+    <w:p>
+      <w:pPr>
+        <w:pStyle w:val="Corpotesto"/>
+        <w:spacing w:before="183" w:line="240" w:lineRule="exact"/>
+        <w:ind w:left="955" w:right="968"/>
+        <w:jc w:val="both"/>
+        <w:rPr>
+          <w:rFonts w:asciiTheme="minorHAnsi" w:hAnsiTheme="minorHAnsi"/>
+          <w:w w:val="110"/>
+        </w:rPr>
+      </w:pPr>
+      <w:r>
+        <w:rPr>
+          <w:rFonts w:asciiTheme="minorHAnsi" w:hAnsiTheme="minorHAnsi"/>
+          <w:w w:val="110"/>
+        </w:rPr>
+        <w:t xml:space="preserve"> 2) P = dX</w:t>
+      </w:r>
+      <w:r>
+        <w:rPr>
+          <w:rFonts w:asciiTheme="minorHAnsi" w:hAnsiTheme="minorHAnsi"/>
+          <w:w w:val="110"/>
+        </w:rPr>
+        <w:t xml:space="preserve"> * P1 + </w:t>
+      </w:r>
+      <w:r>
+        <w:rPr>
+          <w:rFonts w:asciiTheme="minorHAnsi" w:hAnsiTheme="minorHAnsi"/>
+          <w:w w:val="110"/>
+        </w:rPr>
+        <w:t>dY</w:t>
+      </w:r>
+      <w:r>
+        <w:rPr>
+          <w:rFonts w:asciiTheme="minorHAnsi" w:hAnsiTheme="minorHAnsi"/>
+          <w:w w:val="110"/>
+        </w:rPr>
+        <w:t xml:space="preserve">* P2 + (1 - </w:t>
+      </w:r>
+      <w:r>
+        <w:rPr>
+          <w:rFonts w:asciiTheme="minorHAnsi" w:hAnsiTheme="minorHAnsi"/>
+          <w:w w:val="110"/>
+        </w:rPr>
+        <w:t>dX</w:t>
+      </w:r>
+      <w:r>
+        <w:rPr>
+          <w:rFonts w:asciiTheme="minorHAnsi" w:hAnsiTheme="minorHAnsi"/>
+          <w:w w:val="110"/>
+        </w:rPr>
+        <w:t xml:space="preserve">- </w:t>
+      </w:r>
+      <w:r>
+        <w:rPr>
+          <w:rFonts w:asciiTheme="minorHAnsi" w:hAnsiTheme="minorHAnsi"/>
+          <w:w w:val="110"/>
+        </w:rPr>
+        <w:t>dY</w:t>
+      </w:r>
+      <w:r>
+        <w:rPr>
+          <w:rFonts w:asciiTheme="minorHAnsi" w:hAnsiTheme="minorHAnsi"/>
+          <w:w w:val="110"/>
+        </w:rPr>
+        <w:t>) * P3.</w:t>
+      </w:r>
+    </w:p>
+    <w:p>
+      <w:pPr>
+        <w:pStyle w:val="Corpotesto"/>
+        <w:spacing w:before="183" w:line="240" w:lineRule="exact"/>
+        <w:ind w:left="955" w:right="968"/>
+        <w:jc w:val="both"/>
+        <w:rPr>
+          <w:rFonts w:asciiTheme="minorHAnsi" w:hAnsiTheme="minorHAnsi"/>
+          <w:w w:val="110"/>
+        </w:rPr>
+      </w:pPr>
+      <w:r>
+        <w:rPr>
+          <w:rFonts w:asciiTheme="minorHAnsi" w:hAnsiTheme="minorHAnsi"/>
+          <w:w w:val="110"/>
+        </w:rPr>
+        <w:t xml:space="preserve"> 3) P - P3 = </w:t>
+      </w:r>
+      <w:r>
+        <w:rPr>
+          <w:rFonts w:asciiTheme="minorHAnsi" w:hAnsiTheme="minorHAnsi"/>
+          <w:w w:val="110"/>
+        </w:rPr>
+        <w:t>dX</w:t>
+      </w:r>
+      <w:r>
+        <w:rPr>
+          <w:rFonts w:asciiTheme="minorHAnsi" w:hAnsiTheme="minorHAnsi"/>
+          <w:w w:val="110"/>
+        </w:rPr>
+        <w:t xml:space="preserve">* (P1 - P3) + </w:t>
+      </w:r>
+      <w:r>
+        <w:rPr>
+          <w:rFonts w:asciiTheme="minorHAnsi" w:hAnsiTheme="minorHAnsi"/>
+          <w:w w:val="110"/>
+        </w:rPr>
+        <w:t>dY</w:t>
+      </w:r>
+      <w:r>
+        <w:rPr>
+          <w:rFonts w:asciiTheme="minorHAnsi" w:hAnsiTheme="minorHAnsi"/>
+          <w:w w:val="110"/>
+        </w:rPr>
+        <w:t xml:space="preserve"> * (P2 - P3).</w:t>
+      </w:r>
+    </w:p>
+    <w:p>
+      <w:pPr>
+        <w:pStyle w:val="Corpotesto"/>
+        <w:spacing w:before="183" w:line="240" w:lineRule="exact"/>
+        <w:ind w:left="955" w:right="968"/>
+        <w:jc w:val="both"/>
+        <w:rPr>
+          <w:rFonts w:asciiTheme="minorHAnsi" w:hAnsiTheme="minorHAnsi"/>
+        </w:rPr>
+      </w:pPr>
+      <w:r>
+        <w:rPr>
+          <w:rFonts w:asciiTheme="minorHAnsi" w:hAnsiTheme="minorHAnsi"/>
+          <w:w w:val="110"/>
+        </w:rPr>
+        <w:t xml:space="preserve"> This equation can then be split into two scalar linear equations</w:t>
+      </w:r>
+      <w:r>
+        <w:rPr>
+          <w:rFonts w:asciiTheme="minorHAnsi" w:hAnsiTheme="minorHAnsi"/>
+          <w:w w:val="110"/>
+        </w:rPr>
+        <w:t xml:space="preserve"> </w:t>
+      </w:r>
+      <w:r>
+        <w:rPr>
+          <w:rFonts w:asciiTheme="minorHAnsi" w:hAnsiTheme="minorHAnsi"/>
+          <w:w w:val="110"/>
+        </w:rPr>
+        <w:t>in the x and y components. The system is solved using Cramer's rule and then it is checked that alpha1 and alpha2 (and alpha3) found by</w:t>
+      </w:r>
+      <w:r>
+        <w:rPr>
+          <w:rFonts w:asciiTheme="minorHAnsi" w:hAnsiTheme="minorHAnsi"/>
+          <w:w w:val="110"/>
+        </w:rPr>
+        <w:t xml:space="preserve"> </w:t>
+      </w:r>
+      <w:r>
+        <w:rPr>
+          <w:rFonts w:asciiTheme="minorHAnsi" w:hAnsiTheme="minorHAnsi"/>
+          <w:w w:val="110"/>
+        </w:rPr>
+        <w:t>solving the system satisfy the constraints.</w:t>
+      </w:r>
+    </w:p>
+    <w:p>
+      <w:pPr>
+        <w:pStyle w:val="Corpotesto"/>
+        <w:spacing w:before="12"/>
+        <w:rPr>
+          <w:rFonts w:asciiTheme="minorHAnsi" w:hAnsiTheme="minorHAnsi"/>
+          <w:sz w:val="15"/>
+        </w:rPr>
+      </w:pPr>
+    </w:p>
+    <w:p>
+      <w:pPr>
+        <w:pStyle w:val="Corpotesto"/>
+        <w:ind w:left="1254" w:right="1025"/>
+        <w:rPr>
+          <w:rFonts w:asciiTheme="minorHAnsi" w:hAnsiTheme="minorHAnsi"/>
+          <w:b/>
+        </w:rPr>
+      </w:pPr>
+      <w:r>
+        <w:rPr>
+          <w:rFonts w:asciiTheme="minorHAnsi" w:hAnsiTheme="minorHAnsi"/>
+          <w:b/>
+          <w:w w:val="105"/>
+        </w:rPr>
+        <w:t>[Legend]</w:t>
+      </w:r>
+    </w:p>
+    <w:p>
+      <w:pPr>
+        <w:pStyle w:val="Paragrafoelenco"/>
+        <w:numPr>
+          <w:ilvl w:val="2"/>
+          <w:numId w:val="1"/>
+        </w:numPr>
+        <w:tabs>
+          <w:tab w:val="left" w:pos="1454"/>
+        </w:tabs>
+        <w:spacing w:before="54"/>
+        <w:ind w:hanging="199"/>
+        <w:rPr>
+          <w:rFonts w:asciiTheme="minorHAnsi" w:hAnsiTheme="minorHAnsi"/>
+          <w:sz w:val="20"/>
+        </w:rPr>
+      </w:pPr>
+      <w:r>
+        <w:rPr>
+          <w:rFonts w:asciiTheme="minorHAnsi" w:hAnsiTheme="minorHAnsi"/>
+          <w:i/>
+          <w:spacing w:val="3"/>
+          <w:w w:val="110"/>
+          <w:sz w:val="20"/>
+        </w:rPr>
+        <w:t>P</w:t>
+      </w:r>
+      <w:r>
+        <w:rPr>
+          <w:rFonts w:asciiTheme="minorHAnsi" w:hAnsiTheme="minorHAnsi"/>
+          <w:spacing w:val="3"/>
+          <w:w w:val="110"/>
+          <w:sz w:val="20"/>
+        </w:rPr>
+        <w:t xml:space="preserve">: class </w:t>
+      </w:r>
+      <w:r>
+        <w:rPr>
+          <w:rFonts w:asciiTheme="minorHAnsi" w:hAnsiTheme="minorHAnsi"/>
+          <w:w w:val="110"/>
+          <w:sz w:val="20"/>
+        </w:rPr>
+        <w:t>Point;</w:t>
+      </w:r>
+    </w:p>
+    <w:p>
+      <w:pPr>
+        <w:pStyle w:val="Paragrafoelenco"/>
+        <w:numPr>
+          <w:ilvl w:val="2"/>
+          <w:numId w:val="1"/>
+        </w:numPr>
+        <w:tabs>
+          <w:tab w:val="left" w:pos="1454"/>
+        </w:tabs>
+        <w:spacing w:before="6"/>
+        <w:ind w:hanging="199"/>
+        <w:rPr>
+          <w:rFonts w:asciiTheme="minorHAnsi" w:hAnsiTheme="minorHAnsi"/>
+          <w:sz w:val="20"/>
+        </w:rPr>
+      </w:pPr>
+      <w:r>
+        <w:rPr>
+          <w:rFonts w:asciiTheme="minorHAnsi" w:hAnsiTheme="minorHAnsi"/>
+          <w:i/>
+          <w:spacing w:val="2"/>
+          <w:w w:val="115"/>
+          <w:sz w:val="20"/>
+        </w:rPr>
+        <w:t>T</w:t>
+      </w:r>
+      <w:r>
+        <w:rPr>
+          <w:rFonts w:asciiTheme="minorHAnsi" w:hAnsiTheme="minorHAnsi"/>
+          <w:spacing w:val="2"/>
+          <w:w w:val="115"/>
+          <w:sz w:val="20"/>
+        </w:rPr>
+        <w:t xml:space="preserve">: class </w:t>
+      </w:r>
+      <w:r>
+        <w:rPr>
+          <w:rFonts w:asciiTheme="minorHAnsi" w:hAnsiTheme="minorHAnsi"/>
+          <w:w w:val="115"/>
+          <w:sz w:val="20"/>
+        </w:rPr>
+        <w:t>Triangle;</w:t>
+      </w:r>
+    </w:p>
+    <w:p>
+      <w:pPr>
+        <w:pStyle w:val="Paragrafoelenco"/>
+        <w:numPr>
+          <w:ilvl w:val="2"/>
+          <w:numId w:val="1"/>
+        </w:numPr>
+        <w:tabs>
+          <w:tab w:val="left" w:pos="1454"/>
+        </w:tabs>
+        <w:spacing w:before="6"/>
+        <w:ind w:hanging="199"/>
+        <w:rPr>
+          <w:rFonts w:asciiTheme="minorHAnsi" w:hAnsiTheme="minorHAnsi"/>
+          <w:sz w:val="20"/>
+        </w:rPr>
+      </w:pPr>
+      <w:r>
+        <w:rPr>
+          <w:rFonts w:asciiTheme="minorHAnsi" w:hAnsiTheme="minorHAnsi"/>
+          <w:i/>
+          <w:spacing w:val="3"/>
+          <w:w w:val="115"/>
+          <w:sz w:val="20"/>
+        </w:rPr>
+        <w:t>Z</w:t>
+      </w:r>
+      <w:r>
+        <w:rPr>
+          <w:rFonts w:asciiTheme="minorHAnsi" w:hAnsiTheme="minorHAnsi"/>
+          <w:spacing w:val="3"/>
+          <w:w w:val="115"/>
+          <w:sz w:val="20"/>
+        </w:rPr>
+        <w:t xml:space="preserve">: class </w:t>
+      </w:r>
+      <w:r>
+        <w:rPr>
+          <w:rFonts w:asciiTheme="minorHAnsi" w:hAnsiTheme="minorHAnsi"/>
+          <w:w w:val="115"/>
+          <w:sz w:val="20"/>
+        </w:rPr>
+        <w:t>Zone;</w:t>
+      </w:r>
+    </w:p>
+    <w:p>
+      <w:pPr>
+        <w:pStyle w:val="Paragrafoelenco"/>
+        <w:numPr>
+          <w:ilvl w:val="2"/>
+          <w:numId w:val="1"/>
+        </w:numPr>
+        <w:tabs>
+          <w:tab w:val="left" w:pos="1454"/>
+        </w:tabs>
+        <w:spacing w:before="6"/>
+        <w:ind w:hanging="199"/>
+        <w:rPr>
+          <w:rFonts w:asciiTheme="minorHAnsi" w:hAnsiTheme="minorHAnsi"/>
+          <w:sz w:val="20"/>
+        </w:rPr>
+      </w:pPr>
+      <w:r>
+        <w:rPr>
+          <w:rFonts w:asciiTheme="minorHAnsi" w:hAnsiTheme="minorHAnsi"/>
+          <w:i/>
+          <w:spacing w:val="3"/>
+          <w:w w:val="115"/>
+          <w:sz w:val="20"/>
+        </w:rPr>
+        <w:t>A</w:t>
+      </w:r>
+      <w:r>
+        <w:rPr>
+          <w:rFonts w:asciiTheme="minorHAnsi" w:hAnsiTheme="minorHAnsi"/>
+          <w:sz w:val="20"/>
+        </w:rPr>
+        <w:t>: class Area;</w:t>
+      </w:r>
+    </w:p>
+    <w:p>
+      <w:pPr>
+        <w:pStyle w:val="Paragrafoelenco"/>
+        <w:numPr>
+          <w:ilvl w:val="2"/>
+          <w:numId w:val="1"/>
+        </w:numPr>
+        <w:tabs>
+          <w:tab w:val="left" w:pos="1454"/>
+        </w:tabs>
+        <w:spacing w:before="6"/>
+        <w:ind w:hanging="199"/>
+        <w:rPr>
+          <w:rFonts w:asciiTheme="minorHAnsi" w:hAnsiTheme="minorHAnsi"/>
+          <w:sz w:val="20"/>
+        </w:rPr>
+      </w:pPr>
+      <w:r>
+        <w:rPr>
+          <w:rFonts w:asciiTheme="minorHAnsi" w:hAnsiTheme="minorHAnsi"/>
+          <w:i/>
+          <w:spacing w:val="3"/>
+          <w:w w:val="115"/>
+          <w:sz w:val="20"/>
+        </w:rPr>
+        <w:t>a,b,c,d,e,f</w:t>
+      </w:r>
+      <w:r>
+        <w:rPr>
+          <w:rFonts w:asciiTheme="minorHAnsi" w:hAnsiTheme="minorHAnsi"/>
+          <w:sz w:val="20"/>
+        </w:rPr>
+        <w:t>:</w:t>
+      </w:r>
+      <w:r>
+        <w:rPr>
+          <w:rFonts w:asciiTheme="minorHAnsi" w:hAnsiTheme="minorHAnsi"/>
+          <w:sz w:val="20"/>
+        </w:rPr>
+        <w:t xml:space="preserve"> Double(or Float) values;</w:t>
+      </w:r>
+    </w:p>
+    <w:p>
+      <w:pPr>
+        <w:rPr>
+          <w:rFonts w:asciiTheme="minorHAnsi" w:hAnsiTheme="minorHAnsi"/>
+        </w:rPr>
+      </w:pPr>
+    </w:p>
+    <w:p>
+      <w:pPr>
+        <w:rPr>
+          <w:rFonts w:asciiTheme="minorHAnsi" w:hAnsiTheme="minorHAnsi"/>
+        </w:rPr>
+      </w:pPr>
+    </w:p>
+    <w:p>
+      <w:pPr>
+        <w:rPr>
+          <w:rFonts w:asciiTheme="minorHAnsi" w:hAnsiTheme="minorHAnsi"/>
+        </w:rPr>
+      </w:pPr>
+    </w:p>
+    <w:p>
+      <w:pPr>
+        <w:rPr>
+          <w:rFonts w:asciiTheme="minorHAnsi" w:hAnsiTheme="minorHAnsi"/>
+        </w:rPr>
+      </w:pPr>
+    </w:p>
+    <w:tbl>
+      <w:tblPr>
+        <w:tblStyle w:val="TableNormal"/>
+        <w:tblpPr w:leftFromText="141" w:rightFromText="141" w:vertAnchor="text" w:horzAnchor="margin" w:tblpXSpec="center" w:tblpY="-41"/>
+        <w:tblW w:w="0" w:type="auto"/>
+        <w:tblInd w:w="0" w:type="dxa"/>
+        <w:tblBorders>
+          <w:insideH w:val="nil"/>
+          <w:insideV w:val="nil"/>
+        </w:tblBorders>
+        <w:tblLayout w:type="fixed"/>
+        <w:tblLook w:val="01E0" w:firstRow="1" w:lastRow="1" w:firstColumn="1" w:lastColumn="1" w:noHBand="0" w:noVBand="0"/>
+      </w:tblPr>
+      <w:tblGrid>
+        <w:gridCol w:w="3402"/>
+        <w:gridCol w:w="3477"/>
+      </w:tblGrid>
+      <w:tr>
+        <w:trPr>
+          <w:trHeight w:hRule="exact" w:val="392"/>
+        </w:trPr>
+        <w:tc>
+          <w:tcPr>
+            <w:tcW w:w="3402" w:type="dxa"/>
+            <w:tcBorders>
+              <w:top w:val="nil"/>
+              <w:left w:val="nil"/>
+              <w:bottom w:val="double" w:sz="6" w:space="0" w:color="000000"/>
+              <w:right w:val="single" w:sz="4" w:space="0" w:color="000000"/>
+            </w:tcBorders>
+            <w:hideMark/>
+          </w:tcPr>
+          <w:p>
+            <w:pPr>
+              <w:pStyle w:val="TableParagraph"/>
+              <w:spacing w:line="211" w:lineRule="exact"/>
+              <w:ind w:left="119"/>
+              <w:rPr>
+                <w:rFonts w:asciiTheme="minorHAnsi" w:hAnsiTheme="minorHAnsi"/>
+                <w:b/>
+                <w:sz w:val="20"/>
+              </w:rPr>
+            </w:pPr>
+            <w:r>
+              <w:rPr>
+                <w:rFonts w:asciiTheme="minorHAnsi" w:hAnsiTheme="minorHAnsi"/>
+                <w:b/>
+                <w:sz w:val="20"/>
+              </w:rPr>
+              <w:lastRenderedPageBreak/>
+              <w:t>Event</w:t>
+            </w:r>
+          </w:p>
+        </w:tc>
+        <w:tc>
+          <w:tcPr>
+            <w:tcW w:w="3477" w:type="dxa"/>
+            <w:tcBorders>
+              <w:top w:val="nil"/>
+              <w:left w:val="single" w:sz="4" w:space="0" w:color="000000"/>
+              <w:bottom w:val="double" w:sz="6" w:space="0" w:color="000000"/>
+              <w:right w:val="nil"/>
+            </w:tcBorders>
+            <w:hideMark/>
+          </w:tcPr>
+          <w:p>
+            <w:pPr>
+              <w:pStyle w:val="TableParagraph"/>
+              <w:spacing w:line="211" w:lineRule="exact"/>
+              <w:ind w:right="117"/>
+              <w:jc w:val="right"/>
+              <w:rPr>
+                <w:rFonts w:asciiTheme="minorHAnsi" w:hAnsiTheme="minorHAnsi"/>
+                <w:b/>
+                <w:sz w:val="20"/>
+              </w:rPr>
+            </w:pPr>
+            <w:r>
+              <w:rPr>
+                <w:rFonts w:asciiTheme="minorHAnsi" w:hAnsiTheme="minorHAnsi"/>
+                <w:b/>
+                <w:w w:val="90"/>
+                <w:sz w:val="20"/>
+              </w:rPr>
+              <w:t>Consequences</w:t>
+            </w:r>
+          </w:p>
+        </w:tc>
+      </w:tr>
+      <w:tr>
+        <w:trPr>
+          <w:trHeight w:hRule="exact" w:val="1928"/>
+        </w:trPr>
+        <w:tc>
+          <w:tcPr>
+            <w:tcW w:w="3402" w:type="dxa"/>
+            <w:tcBorders>
+              <w:top w:val="double" w:sz="6" w:space="0" w:color="000000"/>
+              <w:left w:val="nil"/>
+              <w:bottom w:val="single" w:sz="4" w:space="0" w:color="000000"/>
+              <w:right w:val="single" w:sz="4" w:space="0" w:color="000000"/>
+            </w:tcBorders>
+          </w:tcPr>
+          <w:p>
+            <w:pPr>
+              <w:pStyle w:val="TableParagraph"/>
+              <w:spacing w:before="3"/>
+              <w:rPr>
+                <w:rFonts w:asciiTheme="minorHAnsi" w:hAnsiTheme="minorHAnsi"/>
+                <w:sz w:val="23"/>
+              </w:rPr>
+            </w:pPr>
+          </w:p>
+          <w:p>
+            <w:pPr>
+              <w:pStyle w:val="TableParagraph"/>
+              <w:ind w:left="119"/>
+              <w:rPr>
+                <w:rFonts w:asciiTheme="minorHAnsi" w:hAnsiTheme="minorHAnsi"/>
+                <w:sz w:val="20"/>
+              </w:rPr>
+            </w:pPr>
+            <w:r>
+              <w:rPr>
+                <w:rFonts w:asciiTheme="minorHAnsi" w:hAnsiTheme="minorHAnsi"/>
+                <w:i/>
+                <w:w w:val="105"/>
+                <w:sz w:val="20"/>
+              </w:rPr>
+              <w:t>Declare variables that will allow to solve the linear equation system thanks to Cramer’s method</w:t>
+            </w:r>
+          </w:p>
+        </w:tc>
+        <w:tc>
+          <w:tcPr>
+            <w:tcW w:w="3477" w:type="dxa"/>
+            <w:tcBorders>
+              <w:top w:val="double" w:sz="6" w:space="0" w:color="000000"/>
+              <w:left w:val="single" w:sz="4" w:space="0" w:color="000000"/>
+              <w:bottom w:val="single" w:sz="4" w:space="0" w:color="000000"/>
+              <w:right w:val="nil"/>
+            </w:tcBorders>
+          </w:tcPr>
+          <w:p>
+            <w:pPr>
+              <w:pStyle w:val="TableParagraph"/>
+              <w:spacing w:before="5"/>
+              <w:rPr>
+                <w:rFonts w:asciiTheme="minorHAnsi" w:hAnsiTheme="minorHAnsi"/>
+                <w:sz w:val="16"/>
+              </w:rPr>
+            </w:pPr>
+          </w:p>
+          <w:p>
+            <w:pPr>
+              <w:pStyle w:val="TableParagraph"/>
+              <w:spacing w:before="5"/>
+              <w:rPr>
+                <w:rFonts w:asciiTheme="minorHAnsi" w:hAnsiTheme="minorHAnsi"/>
+                <w:sz w:val="4"/>
+                <w:szCs w:val="4"/>
+              </w:rPr>
+            </w:pPr>
+          </w:p>
+          <w:p>
+            <w:pPr>
+              <w:pStyle w:val="TableParagraph"/>
+              <w:spacing w:line="240" w:lineRule="exact"/>
+              <w:ind w:right="106"/>
+              <w:rPr>
+                <w:rFonts w:asciiTheme="minorHAnsi" w:hAnsiTheme="minorHAnsi"/>
+                <w:i/>
+                <w:sz w:val="20"/>
+              </w:rPr>
+            </w:pPr>
+            <w:r>
+              <w:rPr>
+                <w:rFonts w:asciiTheme="minorHAnsi" w:hAnsiTheme="minorHAnsi"/>
+                <w:i/>
+                <w:sz w:val="20"/>
+              </w:rPr>
+              <w:t xml:space="preserve">               a= p1.getX() – p3.getX()</w:t>
+            </w:r>
+          </w:p>
+          <w:p>
+            <w:pPr>
+              <w:pStyle w:val="TableParagraph"/>
+              <w:spacing w:line="240" w:lineRule="exact"/>
+              <w:ind w:right="106"/>
+              <w:rPr>
+                <w:rFonts w:asciiTheme="minorHAnsi" w:hAnsiTheme="minorHAnsi"/>
+                <w:i/>
+                <w:sz w:val="20"/>
+              </w:rPr>
+            </w:pPr>
+            <w:r>
+              <w:rPr>
+                <w:rFonts w:asciiTheme="minorHAnsi" w:hAnsiTheme="minorHAnsi"/>
+                <w:i/>
+                <w:sz w:val="20"/>
+              </w:rPr>
+              <w:t xml:space="preserve">               b= p2.getX() – p3.getX()</w:t>
+            </w:r>
+          </w:p>
+          <w:p>
+            <w:pPr>
+              <w:pStyle w:val="TableParagraph"/>
+              <w:spacing w:line="240" w:lineRule="exact"/>
+              <w:ind w:right="106"/>
+              <w:rPr>
+                <w:rFonts w:asciiTheme="minorHAnsi" w:hAnsiTheme="minorHAnsi"/>
+                <w:i/>
+                <w:sz w:val="20"/>
+              </w:rPr>
+            </w:pPr>
+            <w:r>
+              <w:rPr>
+                <w:rFonts w:asciiTheme="minorHAnsi" w:hAnsiTheme="minorHAnsi"/>
+                <w:i/>
+                <w:sz w:val="20"/>
+              </w:rPr>
+              <w:t xml:space="preserve">               c= p1.getY() – p3.getY()</w:t>
+            </w:r>
+          </w:p>
+          <w:p>
+            <w:pPr>
+              <w:pStyle w:val="TableParagraph"/>
+              <w:spacing w:line="240" w:lineRule="exact"/>
+              <w:ind w:right="106"/>
+              <w:rPr>
+                <w:rFonts w:asciiTheme="minorHAnsi" w:hAnsiTheme="minorHAnsi"/>
+                <w:i/>
+                <w:sz w:val="20"/>
+              </w:rPr>
+            </w:pPr>
+            <w:r>
+              <w:rPr>
+                <w:rFonts w:asciiTheme="minorHAnsi" w:hAnsiTheme="minorHAnsi"/>
+                <w:i/>
+                <w:sz w:val="20"/>
+              </w:rPr>
+              <w:t xml:space="preserve">               d= p2.getY() – p3.getY()</w:t>
+            </w:r>
+          </w:p>
+          <w:p>
+            <w:pPr>
+              <w:pStyle w:val="TableParagraph"/>
+              <w:spacing w:line="240" w:lineRule="exact"/>
+              <w:ind w:right="106"/>
+              <w:rPr>
+                <w:rFonts w:asciiTheme="minorHAnsi" w:hAnsiTheme="minorHAnsi"/>
+                <w:i/>
+                <w:sz w:val="20"/>
+              </w:rPr>
+            </w:pPr>
+            <w:r>
+              <w:rPr>
+                <w:rFonts w:asciiTheme="minorHAnsi" w:hAnsiTheme="minorHAnsi"/>
+                <w:sz w:val="20"/>
+              </w:rPr>
+              <w:t xml:space="preserve">              </w:t>
+            </w:r>
+            <w:r>
+              <w:rPr>
+                <w:rFonts w:asciiTheme="minorHAnsi" w:hAnsiTheme="minorHAnsi"/>
+                <w:i/>
+                <w:sz w:val="20"/>
+              </w:rPr>
+              <w:t xml:space="preserve"> e= p.getX() – p3.getX()</w:t>
+            </w:r>
+          </w:p>
+          <w:p>
+            <w:pPr>
+              <w:pStyle w:val="TableParagraph"/>
+              <w:spacing w:line="240" w:lineRule="exact"/>
+              <w:ind w:right="106"/>
+              <w:rPr>
+                <w:rFonts w:asciiTheme="minorHAnsi" w:hAnsiTheme="minorHAnsi"/>
+                <w:sz w:val="20"/>
+              </w:rPr>
+            </w:pPr>
+            <w:r>
+              <w:rPr>
+                <w:rFonts w:asciiTheme="minorHAnsi" w:hAnsiTheme="minorHAnsi"/>
+                <w:i/>
+                <w:sz w:val="20"/>
+              </w:rPr>
+              <w:t xml:space="preserve">               f= p.getX() – p3.getY()</w:t>
+            </w:r>
+          </w:p>
+        </w:tc>
+      </w:tr>
+      <w:tr>
+        <w:trPr>
+          <w:trHeight w:hRule="exact" w:val="2519"/>
+        </w:trPr>
+        <w:tc>
+          <w:tcPr>
+            <w:tcW w:w="3402" w:type="dxa"/>
+            <w:tcBorders>
+              <w:top w:val="single" w:sz="4" w:space="0" w:color="000000"/>
+              <w:left w:val="nil"/>
+              <w:bottom w:val="single" w:sz="4" w:space="0" w:color="000000"/>
+              <w:right w:val="single" w:sz="4" w:space="0" w:color="000000"/>
+            </w:tcBorders>
+          </w:tcPr>
+          <w:p>
+            <w:pPr>
+              <w:pStyle w:val="TableParagraph"/>
+              <w:rPr>
+                <w:rFonts w:asciiTheme="minorHAnsi" w:hAnsiTheme="minorHAnsi"/>
+                <w:sz w:val="14"/>
+              </w:rPr>
+            </w:pPr>
+          </w:p>
+          <w:p>
+            <w:pPr>
+              <w:pStyle w:val="TableParagraph"/>
+              <w:rPr>
+                <w:rFonts w:asciiTheme="minorHAnsi" w:hAnsiTheme="minorHAnsi"/>
+                <w:sz w:val="20"/>
+                <w:szCs w:val="20"/>
+              </w:rPr>
+            </w:pPr>
+          </w:p>
+          <w:p>
+            <w:pPr>
+              <w:pStyle w:val="TableParagraph"/>
+              <w:rPr>
+                <w:rFonts w:asciiTheme="minorHAnsi" w:hAnsiTheme="minorHAnsi"/>
+                <w:sz w:val="20"/>
+                <w:szCs w:val="20"/>
+              </w:rPr>
+            </w:pPr>
+            <w:r>
+              <w:rPr>
+                <w:rFonts w:asciiTheme="minorHAnsi" w:hAnsiTheme="minorHAnsi"/>
+                <w:sz w:val="20"/>
+                <w:szCs w:val="20"/>
+              </w:rPr>
+              <w:t xml:space="preserve"> Calculate the determinant to check            the solution of the system</w:t>
+            </w:r>
+          </w:p>
+        </w:tc>
+        <w:tc>
+          <w:tcPr>
+            <w:tcW w:w="3477" w:type="dxa"/>
+            <w:tcBorders>
+              <w:top w:val="single" w:sz="4" w:space="0" w:color="000000"/>
+              <w:left w:val="single" w:sz="4" w:space="0" w:color="000000"/>
+              <w:bottom w:val="single" w:sz="4" w:space="0" w:color="000000"/>
+              <w:right w:val="nil"/>
+            </w:tcBorders>
+          </w:tcPr>
+          <w:p>
+            <w:pPr>
+              <w:pStyle w:val="TableParagraph"/>
+              <w:spacing w:before="1"/>
+              <w:rPr>
+                <w:rFonts w:asciiTheme="minorHAnsi" w:hAnsiTheme="minorHAnsi"/>
+                <w:sz w:val="14"/>
+              </w:rPr>
+            </w:pPr>
+          </w:p>
+          <w:p>
+            <w:pPr>
+              <w:pStyle w:val="TableParagraph"/>
+              <w:ind w:right="133"/>
+              <w:rPr>
+                <w:rFonts w:asciiTheme="minorHAnsi" w:hAnsiTheme="minorHAnsi"/>
+                <w:w w:val="110"/>
+                <w:sz w:val="20"/>
+              </w:rPr>
+            </w:pPr>
+            <w:r>
+              <w:rPr>
+                <w:rFonts w:asciiTheme="minorHAnsi" w:hAnsiTheme="minorHAnsi"/>
+                <w:w w:val="110"/>
+                <w:sz w:val="20"/>
+              </w:rPr>
+              <w:t xml:space="preserve">             </w:t>
+            </w:r>
+            <w:r>
+              <w:rPr>
+                <w:rFonts w:asciiTheme="minorHAnsi" w:hAnsiTheme="minorHAnsi"/>
+                <w:w w:val="110"/>
+                <w:sz w:val="20"/>
+              </w:rPr>
+              <w:t>tC</w:t>
+            </w:r>
+            <w:r>
+              <w:rPr>
+                <w:rFonts w:asciiTheme="minorHAnsi" w:hAnsiTheme="minorHAnsi"/>
+                <w:w w:val="110"/>
+                <w:sz w:val="20"/>
+              </w:rPr>
+              <w:t>ontains(){</w:t>
+            </w:r>
+            <w:r>
+              <w:rPr>
+                <w:rFonts w:asciiTheme="minorHAnsi" w:hAnsiTheme="minorHAnsi"/>
+                <w:w w:val="110"/>
+                <w:sz w:val="20"/>
+              </w:rPr>
+              <w:t xml:space="preserve">     </w:t>
+            </w:r>
+          </w:p>
+          <w:p>
+            <w:pPr>
+              <w:pStyle w:val="TableParagraph"/>
+              <w:ind w:right="133"/>
+              <w:rPr>
+                <w:rFonts w:asciiTheme="minorHAnsi" w:hAnsiTheme="minorHAnsi"/>
+                <w:w w:val="110"/>
+                <w:sz w:val="20"/>
+              </w:rPr>
+            </w:pPr>
+            <w:r>
+              <w:rPr>
+                <w:rFonts w:asciiTheme="minorHAnsi" w:hAnsiTheme="minorHAnsi"/>
+                <w:w w:val="110"/>
+                <w:sz w:val="20"/>
+              </w:rPr>
+              <w:t xml:space="preserve">             d=a*d-b*c</w:t>
+            </w:r>
+          </w:p>
+          <w:p>
+            <w:pPr>
+              <w:pStyle w:val="TableParagraph"/>
+              <w:ind w:right="133"/>
+              <w:rPr>
+                <w:rFonts w:asciiTheme="minorHAnsi" w:hAnsiTheme="minorHAnsi"/>
+                <w:w w:val="110"/>
+                <w:sz w:val="20"/>
+              </w:rPr>
+            </w:pPr>
+            <w:r>
+              <w:rPr>
+                <w:rFonts w:asciiTheme="minorHAnsi" w:hAnsiTheme="minorHAnsi"/>
+                <w:w w:val="110"/>
+                <w:sz w:val="20"/>
+              </w:rPr>
+              <w:t xml:space="preserve">             if(d==0) return false</w:t>
+            </w:r>
+            <w:r>
+              <w:rPr>
+                <w:rFonts w:asciiTheme="minorHAnsi" w:hAnsiTheme="minorHAnsi"/>
+                <w:w w:val="110"/>
+                <w:sz w:val="20"/>
+              </w:rPr>
+              <w:br/>
+              <w:t xml:space="preserve">             dPx = e*d – f*b</w:t>
+            </w:r>
+            <w:r>
+              <w:rPr>
+                <w:rFonts w:asciiTheme="minorHAnsi" w:hAnsiTheme="minorHAnsi"/>
+                <w:w w:val="110"/>
+                <w:sz w:val="20"/>
+              </w:rPr>
+              <w:br/>
+              <w:t xml:space="preserve">             dPy = a*f –  c*e</w:t>
+            </w:r>
+            <w:r>
+              <w:rPr>
+                <w:rFonts w:asciiTheme="minorHAnsi" w:hAnsiTheme="minorHAnsi"/>
+                <w:w w:val="110"/>
+                <w:sz w:val="20"/>
+              </w:rPr>
+              <w:br/>
+              <w:t xml:space="preserve">             dZ = 1 – dPx – dPy</w:t>
+            </w:r>
+            <w:r>
+              <w:rPr>
+                <w:rFonts w:asciiTheme="minorHAnsi" w:hAnsiTheme="minorHAnsi"/>
+                <w:w w:val="110"/>
+                <w:sz w:val="20"/>
+              </w:rPr>
+              <w:br/>
+              <w:t xml:space="preserve">             dX= dPx/d</w:t>
+            </w:r>
+            <w:r>
+              <w:rPr>
+                <w:rFonts w:asciiTheme="minorHAnsi" w:hAnsiTheme="minorHAnsi"/>
+                <w:w w:val="110"/>
+                <w:sz w:val="20"/>
+              </w:rPr>
+              <w:br/>
+              <w:t xml:space="preserve">             dY= dPy/d</w:t>
+            </w:r>
+            <w:r>
+              <w:rPr>
+                <w:rFonts w:asciiTheme="minorHAnsi" w:hAnsiTheme="minorHAnsi"/>
+                <w:w w:val="110"/>
+                <w:sz w:val="20"/>
+              </w:rPr>
+              <w:t>}</w:t>
+            </w:r>
+          </w:p>
+          <w:p>
+            <w:pPr>
+              <w:pStyle w:val="TableParagraph"/>
+              <w:ind w:right="133"/>
+              <w:rPr>
+                <w:rFonts w:asciiTheme="minorHAnsi" w:hAnsiTheme="minorHAnsi"/>
+                <w:i/>
+                <w:sz w:val="14"/>
+              </w:rPr>
+            </w:pPr>
+          </w:p>
+        </w:tc>
+      </w:tr>
+      <w:tr>
+        <w:trPr>
+          <w:trHeight w:hRule="exact" w:val="1269"/>
+        </w:trPr>
+        <w:tc>
+          <w:tcPr>
+            <w:tcW w:w="3402" w:type="dxa"/>
+            <w:tcBorders>
+              <w:top w:val="single" w:sz="4" w:space="0" w:color="000000"/>
+              <w:left w:val="nil"/>
+              <w:bottom w:val="single" w:sz="4" w:space="0" w:color="000000"/>
+              <w:right w:val="single" w:sz="4" w:space="0" w:color="000000"/>
+            </w:tcBorders>
+          </w:tcPr>
+          <w:p>
+            <w:pPr>
+              <w:pStyle w:val="TableParagraph"/>
+              <w:spacing w:before="3"/>
+              <w:rPr>
+                <w:rFonts w:asciiTheme="minorHAnsi" w:hAnsiTheme="minorHAnsi"/>
+                <w:sz w:val="23"/>
+              </w:rPr>
+            </w:pPr>
+          </w:p>
+          <w:p>
+            <w:pPr>
+              <w:pStyle w:val="TableParagraph"/>
+              <w:ind w:left="119"/>
+              <w:rPr>
+                <w:rFonts w:asciiTheme="minorHAnsi" w:hAnsiTheme="minorHAnsi"/>
+                <w:i/>
+                <w:sz w:val="14"/>
+              </w:rPr>
+            </w:pPr>
+            <w:r>
+              <w:rPr>
+                <w:rFonts w:asciiTheme="minorHAnsi" w:hAnsiTheme="minorHAnsi"/>
+                <w:i/>
+                <w:w w:val="110"/>
+                <w:sz w:val="20"/>
+              </w:rPr>
+              <w:t>Check the results and draw conclusion</w:t>
+            </w:r>
+          </w:p>
+        </w:tc>
+        <w:tc>
+          <w:tcPr>
+            <w:tcW w:w="3477" w:type="dxa"/>
+            <w:tcBorders>
+              <w:top w:val="single" w:sz="4" w:space="0" w:color="000000"/>
+              <w:left w:val="single" w:sz="4" w:space="0" w:color="000000"/>
+              <w:bottom w:val="single" w:sz="4" w:space="0" w:color="000000"/>
+              <w:right w:val="nil"/>
+            </w:tcBorders>
+          </w:tcPr>
+          <w:p>
+            <w:pPr>
+              <w:pStyle w:val="TableParagraph"/>
+              <w:spacing w:before="5"/>
+              <w:rPr>
+                <w:rFonts w:asciiTheme="minorHAnsi" w:hAnsiTheme="minorHAnsi"/>
+                <w:sz w:val="16"/>
+              </w:rPr>
+            </w:pPr>
+          </w:p>
+          <w:p>
+            <w:pPr>
+              <w:pStyle w:val="TableParagraph"/>
+              <w:ind w:right="133"/>
+              <w:rPr>
+                <w:rFonts w:asciiTheme="minorHAnsi" w:hAnsiTheme="minorHAnsi"/>
+                <w:w w:val="110"/>
+                <w:sz w:val="20"/>
+              </w:rPr>
+            </w:pPr>
+            <w:r>
+              <w:rPr>
+                <w:rFonts w:asciiTheme="minorHAnsi" w:hAnsiTheme="minorHAnsi"/>
+                <w:w w:val="110"/>
+                <w:sz w:val="20"/>
+              </w:rPr>
+              <w:t xml:space="preserve">             if(dX&lt;0 || dY&lt;0 || dZ &lt;0)</w:t>
+            </w:r>
+            <w:r>
+              <w:rPr>
+                <w:rFonts w:asciiTheme="minorHAnsi" w:hAnsiTheme="minorHAnsi"/>
+                <w:w w:val="110"/>
+                <w:sz w:val="20"/>
+              </w:rPr>
+              <w:br/>
+              <w:t xml:space="preserve">             {return false}</w:t>
+            </w:r>
+            <w:r>
+              <w:rPr>
+                <w:rFonts w:asciiTheme="minorHAnsi" w:hAnsiTheme="minorHAnsi"/>
+                <w:w w:val="110"/>
+                <w:sz w:val="20"/>
+              </w:rPr>
+              <w:br/>
+              <w:t xml:space="preserve">             return true;</w:t>
+            </w:r>
+            <w:r>
+              <w:rPr>
+                <w:rFonts w:asciiTheme="minorHAnsi" w:hAnsiTheme="minorHAnsi"/>
+                <w:i/>
+                <w:sz w:val="14"/>
+              </w:rPr>
+              <w:t xml:space="preserve">                       </w:t>
+            </w:r>
+            <w:r>
+              <w:rPr>
+                <w:rFonts w:asciiTheme="minorHAnsi" w:hAnsiTheme="minorHAnsi"/>
+                <w:w w:val="110"/>
+                <w:sz w:val="20"/>
+              </w:rPr>
+              <w:t xml:space="preserve">              </w:t>
+            </w:r>
+          </w:p>
+          <w:p>
+            <w:pPr>
+              <w:pStyle w:val="TableParagraph"/>
+              <w:spacing w:line="240" w:lineRule="exact"/>
+              <w:ind w:left="1480" w:right="108" w:hanging="134"/>
+              <w:rPr>
+                <w:rFonts w:asciiTheme="minorHAnsi" w:hAnsiTheme="minorHAnsi"/>
+                <w:sz w:val="20"/>
+              </w:rPr>
+            </w:pPr>
+          </w:p>
+        </w:tc>
+      </w:tr>
+      <w:tr>
+        <w:trPr>
+          <w:trHeight w:hRule="exact" w:val="1851"/>
+        </w:trPr>
+        <w:tc>
+          <w:tcPr>
+            <w:tcW w:w="3402" w:type="dxa"/>
+            <w:tcBorders>
+              <w:top w:val="single" w:sz="4" w:space="0" w:color="000000"/>
+              <w:left w:val="nil"/>
+              <w:bottom w:val="single" w:sz="4" w:space="0" w:color="000000"/>
+              <w:right w:val="single" w:sz="4" w:space="0" w:color="000000"/>
+            </w:tcBorders>
+          </w:tcPr>
+          <w:p>
+            <w:pPr>
+              <w:pStyle w:val="TableParagraph"/>
+              <w:rPr>
+                <w:rFonts w:asciiTheme="minorHAnsi" w:hAnsiTheme="minorHAnsi"/>
+                <w:sz w:val="20"/>
+              </w:rPr>
+            </w:pPr>
+          </w:p>
+          <w:p>
+            <w:pPr>
+              <w:pStyle w:val="TableParagraph"/>
+              <w:spacing w:before="162"/>
+              <w:ind w:left="119"/>
+              <w:rPr>
+                <w:rFonts w:asciiTheme="minorHAnsi" w:hAnsiTheme="minorHAnsi"/>
+                <w:i/>
+                <w:sz w:val="14"/>
+              </w:rPr>
+            </w:pPr>
+            <w:r>
+              <w:rPr>
+                <w:rFonts w:asciiTheme="minorHAnsi" w:hAnsiTheme="minorHAnsi"/>
+                <w:i/>
+                <w:w w:val="110"/>
+                <w:sz w:val="20"/>
+              </w:rPr>
+              <w:t>Instance the Zone Class and set the Zone as a set of Triangles. Then check if a point (in our case our position) is contained in the triangle</w:t>
+            </w:r>
+          </w:p>
+        </w:tc>
+        <w:tc>
+          <w:tcPr>
+            <w:tcW w:w="3477" w:type="dxa"/>
+            <w:tcBorders>
+              <w:top w:val="single" w:sz="4" w:space="0" w:color="000000"/>
+              <w:left w:val="single" w:sz="4" w:space="0" w:color="000000"/>
+              <w:bottom w:val="single" w:sz="4" w:space="0" w:color="000000"/>
+              <w:right w:val="nil"/>
+            </w:tcBorders>
+          </w:tcPr>
+          <w:p>
+            <w:pPr>
+              <w:pStyle w:val="TableParagraph"/>
+              <w:spacing w:before="5"/>
+              <w:rPr>
+                <w:rFonts w:asciiTheme="minorHAnsi" w:hAnsiTheme="minorHAnsi"/>
+                <w:sz w:val="16"/>
+              </w:rPr>
+            </w:pPr>
+          </w:p>
+          <w:p>
+            <w:pPr>
+              <w:pStyle w:val="TableParagraph"/>
+              <w:ind w:right="133"/>
+              <w:rPr>
+                <w:rFonts w:asciiTheme="minorHAnsi" w:hAnsiTheme="minorHAnsi"/>
+                <w:w w:val="110"/>
+                <w:sz w:val="20"/>
+              </w:rPr>
+            </w:pPr>
+            <w:r>
+              <w:rPr>
+                <w:rFonts w:asciiTheme="minorHAnsi" w:hAnsiTheme="minorHAnsi"/>
+                <w:w w:val="110"/>
+                <w:sz w:val="20"/>
+              </w:rPr>
+              <w:t xml:space="preserve">             </w:t>
+            </w:r>
+          </w:p>
+          <w:p>
+            <w:pPr>
+              <w:pStyle w:val="TableParagraph"/>
+              <w:ind w:right="133"/>
+              <w:rPr>
+                <w:rFonts w:asciiTheme="minorHAnsi" w:hAnsiTheme="minorHAnsi"/>
+                <w:w w:val="110"/>
+                <w:sz w:val="20"/>
+              </w:rPr>
+            </w:pPr>
+            <w:r>
+              <w:rPr>
+                <w:rFonts w:asciiTheme="minorHAnsi" w:hAnsiTheme="minorHAnsi"/>
+                <w:w w:val="110"/>
+                <w:sz w:val="20"/>
+              </w:rPr>
+              <w:t xml:space="preserve">              zC</w:t>
+            </w:r>
+            <w:bookmarkStart w:id="0" w:name="_GoBack"/>
+            <w:bookmarkEnd w:id="0"/>
+            <w:r>
+              <w:rPr>
+                <w:rFonts w:asciiTheme="minorHAnsi" w:hAnsiTheme="minorHAnsi"/>
+                <w:w w:val="110"/>
+                <w:sz w:val="20"/>
+              </w:rPr>
+              <w:t>ontains(){</w:t>
+            </w:r>
+            <w:r>
+              <w:rPr>
+                <w:rFonts w:asciiTheme="minorHAnsi" w:hAnsiTheme="minorHAnsi"/>
+                <w:w w:val="110"/>
+                <w:sz w:val="20"/>
+              </w:rPr>
+              <w:t xml:space="preserve"> </w:t>
+            </w:r>
+          </w:p>
+          <w:p>
+            <w:pPr>
+              <w:pStyle w:val="TableParagraph"/>
+              <w:spacing w:line="240" w:lineRule="exact"/>
+              <w:ind w:right="116"/>
+              <w:jc w:val="both"/>
+              <w:rPr>
+                <w:rFonts w:asciiTheme="minorHAnsi" w:hAnsiTheme="minorHAnsi"/>
+                <w:sz w:val="20"/>
+              </w:rPr>
+            </w:pPr>
+            <w:r>
+              <w:rPr>
+                <w:rFonts w:asciiTheme="minorHAnsi" w:hAnsiTheme="minorHAnsi"/>
+                <w:sz w:val="20"/>
+              </w:rPr>
+              <w:t xml:space="preserve">              </w:t>
+            </w:r>
+            <w:r>
+              <w:t xml:space="preserve"> </w:t>
+            </w:r>
+            <w:r>
+              <w:rPr>
+                <w:rFonts w:asciiTheme="minorHAnsi" w:hAnsiTheme="minorHAnsi"/>
+                <w:sz w:val="20"/>
+              </w:rPr>
+              <w:t>for (Triangle t : triangles)</w:t>
+            </w:r>
+          </w:p>
+          <w:p>
+            <w:pPr>
+              <w:pStyle w:val="TableParagraph"/>
+              <w:spacing w:line="240" w:lineRule="exact"/>
+              <w:ind w:right="116"/>
+              <w:jc w:val="both"/>
+              <w:rPr>
+                <w:rFonts w:asciiTheme="minorHAnsi" w:hAnsiTheme="minorHAnsi"/>
+                <w:sz w:val="20"/>
+              </w:rPr>
+            </w:pPr>
+            <w:r>
+              <w:rPr>
+                <w:rFonts w:asciiTheme="minorHAnsi" w:hAnsiTheme="minorHAnsi"/>
+                <w:sz w:val="20"/>
+              </w:rPr>
+              <w:t xml:space="preserve">               </w:t>
+            </w:r>
+            <w:r>
+              <w:rPr>
+                <w:rFonts w:asciiTheme="minorHAnsi" w:hAnsiTheme="minorHAnsi"/>
+                <w:sz w:val="20"/>
+              </w:rPr>
+              <w:t>if (t.</w:t>
+            </w:r>
+            <w:r>
+              <w:rPr>
+                <w:rFonts w:asciiTheme="minorHAnsi" w:hAnsiTheme="minorHAnsi"/>
+                <w:sz w:val="20"/>
+              </w:rPr>
+              <w:t>tC</w:t>
+            </w:r>
+            <w:r>
+              <w:rPr>
+                <w:rFonts w:asciiTheme="minorHAnsi" w:hAnsiTheme="minorHAnsi"/>
+                <w:sz w:val="20"/>
+              </w:rPr>
+              <w:t>ontains(p))</w:t>
+            </w:r>
+          </w:p>
+          <w:p>
+            <w:pPr>
+              <w:pStyle w:val="TableParagraph"/>
+              <w:spacing w:line="240" w:lineRule="exact"/>
+              <w:ind w:right="116"/>
+              <w:jc w:val="both"/>
+              <w:rPr>
+                <w:rFonts w:asciiTheme="minorHAnsi" w:hAnsiTheme="minorHAnsi"/>
+                <w:sz w:val="20"/>
+              </w:rPr>
+            </w:pPr>
+            <w:r>
+              <w:rPr>
+                <w:rFonts w:asciiTheme="minorHAnsi" w:hAnsiTheme="minorHAnsi"/>
+                <w:sz w:val="20"/>
+              </w:rPr>
+              <w:t xml:space="preserve">               {</w:t>
+            </w:r>
+            <w:r>
+              <w:rPr>
+                <w:rFonts w:asciiTheme="minorHAnsi" w:hAnsiTheme="minorHAnsi"/>
+                <w:sz w:val="20"/>
+              </w:rPr>
+              <w:t>return true;</w:t>
+            </w:r>
+            <w:r>
+              <w:rPr>
+                <w:rFonts w:asciiTheme="minorHAnsi" w:hAnsiTheme="minorHAnsi"/>
+                <w:sz w:val="20"/>
+              </w:rPr>
+              <w:t>}</w:t>
+            </w:r>
+          </w:p>
+          <w:p>
+            <w:pPr>
+              <w:pStyle w:val="TableParagraph"/>
+              <w:spacing w:line="240" w:lineRule="exact"/>
+              <w:ind w:right="116"/>
+              <w:jc w:val="both"/>
+              <w:rPr>
+                <w:rFonts w:asciiTheme="minorHAnsi" w:hAnsiTheme="minorHAnsi"/>
+                <w:sz w:val="20"/>
+              </w:rPr>
+            </w:pPr>
+            <w:r>
+              <w:rPr>
+                <w:rFonts w:asciiTheme="minorHAnsi" w:hAnsiTheme="minorHAnsi"/>
+                <w:sz w:val="20"/>
+              </w:rPr>
+              <w:t xml:space="preserve">               </w:t>
+            </w:r>
+            <w:r>
+              <w:rPr>
+                <w:rFonts w:asciiTheme="minorHAnsi" w:hAnsiTheme="minorHAnsi"/>
+                <w:sz w:val="20"/>
+              </w:rPr>
+              <w:t>return false;</w:t>
+            </w:r>
+            <w:r>
+              <w:rPr>
+                <w:rFonts w:asciiTheme="minorHAnsi" w:hAnsiTheme="minorHAnsi"/>
+                <w:sz w:val="20"/>
+              </w:rPr>
+              <w:t>}</w:t>
+            </w:r>
+          </w:p>
+        </w:tc>
+      </w:tr>
+      <w:tr>
+        <w:trPr>
+          <w:trHeight w:hRule="exact" w:val="2529"/>
+        </w:trPr>
+        <w:tc>
+          <w:tcPr>
+            <w:tcW w:w="3402" w:type="dxa"/>
+            <w:tcBorders>
+              <w:top w:val="single" w:sz="4" w:space="0" w:color="000000"/>
+              <w:left w:val="nil"/>
+              <w:bottom w:val="single" w:sz="4" w:space="0" w:color="000000"/>
+              <w:right w:val="single" w:sz="4" w:space="0" w:color="000000"/>
+            </w:tcBorders>
+          </w:tcPr>
+          <w:p>
+            <w:pPr>
+              <w:pStyle w:val="TableParagraph"/>
+              <w:spacing w:before="3"/>
+              <w:rPr>
+                <w:rFonts w:asciiTheme="minorHAnsi" w:hAnsiTheme="minorHAnsi"/>
+                <w:sz w:val="23"/>
+              </w:rPr>
+            </w:pPr>
+          </w:p>
+          <w:p>
+            <w:pPr>
+              <w:pStyle w:val="TableParagraph"/>
+              <w:rPr>
+                <w:rFonts w:asciiTheme="minorHAnsi" w:hAnsiTheme="minorHAnsi"/>
+                <w:sz w:val="20"/>
+              </w:rPr>
+            </w:pPr>
+            <w:r>
+              <w:rPr>
+                <w:rFonts w:asciiTheme="minorHAnsi" w:hAnsiTheme="minorHAnsi"/>
+                <w:i/>
+                <w:w w:val="110"/>
+                <w:sz w:val="20"/>
+              </w:rPr>
+              <w:t xml:space="preserve">  Instance the Area Class and set the Area as a set of Zone. Then check if a point is contained in the zone. This allows us to determine in which zone is our point</w:t>
+            </w:r>
+          </w:p>
+        </w:tc>
+        <w:tc>
+          <w:tcPr>
+            <w:tcW w:w="3477" w:type="dxa"/>
+            <w:tcBorders>
+              <w:top w:val="single" w:sz="4" w:space="0" w:color="000000"/>
+              <w:left w:val="single" w:sz="4" w:space="0" w:color="000000"/>
+              <w:bottom w:val="single" w:sz="4" w:space="0" w:color="000000"/>
+              <w:right w:val="nil"/>
+            </w:tcBorders>
+          </w:tcPr>
+          <w:p>
+            <w:pPr>
+              <w:pStyle w:val="TableParagraph"/>
+              <w:spacing w:before="5"/>
+              <w:rPr>
+                <w:rFonts w:asciiTheme="minorHAnsi" w:hAnsiTheme="minorHAnsi"/>
+                <w:sz w:val="16"/>
+              </w:rPr>
+            </w:pPr>
+          </w:p>
+          <w:p>
+            <w:pPr>
+              <w:pStyle w:val="TableParagraph"/>
+              <w:spacing w:line="240" w:lineRule="exact"/>
+              <w:ind w:right="117"/>
+              <w:rPr>
+                <w:rFonts w:asciiTheme="minorHAnsi" w:hAnsiTheme="minorHAnsi"/>
+                <w:i/>
+                <w:sz w:val="20"/>
+              </w:rPr>
+            </w:pPr>
+            <w:r>
+              <w:rPr>
+                <w:rFonts w:asciiTheme="minorHAnsi" w:hAnsiTheme="minorHAnsi"/>
+                <w:i/>
+                <w:sz w:val="20"/>
+              </w:rPr>
+              <w:t xml:space="preserve">               Point(latitude,longitude)</w:t>
+            </w:r>
+          </w:p>
+          <w:p>
+            <w:pPr>
+              <w:pStyle w:val="TableParagraph"/>
+              <w:spacing w:line="240" w:lineRule="exact"/>
+              <w:ind w:right="117"/>
+              <w:rPr>
+                <w:rFonts w:asciiTheme="minorHAnsi" w:hAnsiTheme="minorHAnsi"/>
+                <w:i/>
+                <w:sz w:val="20"/>
+              </w:rPr>
+            </w:pPr>
+            <w:r>
+              <w:rPr>
+                <w:rFonts w:asciiTheme="minorHAnsi" w:hAnsiTheme="minorHAnsi"/>
+                <w:i/>
+                <w:sz w:val="20"/>
+              </w:rPr>
+              <w:t xml:space="preserve">              </w:t>
+            </w:r>
+            <w:r>
+              <w:rPr>
+                <w:rFonts w:asciiTheme="minorHAnsi" w:hAnsiTheme="minorHAnsi"/>
+                <w:i/>
+                <w:sz w:val="20"/>
+              </w:rPr>
+              <w:t>for (Zone z : zones)</w:t>
+            </w:r>
+          </w:p>
+          <w:p>
+            <w:pPr>
+              <w:pStyle w:val="TableParagraph"/>
+              <w:spacing w:line="240" w:lineRule="exact"/>
+              <w:ind w:right="117"/>
+              <w:rPr>
+                <w:rFonts w:asciiTheme="minorHAnsi" w:hAnsiTheme="minorHAnsi"/>
+                <w:i/>
+                <w:sz w:val="20"/>
+              </w:rPr>
+            </w:pPr>
+            <w:r>
+              <w:rPr>
+                <w:rFonts w:asciiTheme="minorHAnsi" w:hAnsiTheme="minorHAnsi"/>
+                <w:i/>
+                <w:sz w:val="20"/>
+              </w:rPr>
+              <w:t xml:space="preserve">              </w:t>
+            </w:r>
+            <w:r>
+              <w:rPr>
+                <w:rFonts w:asciiTheme="minorHAnsi" w:hAnsiTheme="minorHAnsi"/>
+                <w:i/>
+                <w:sz w:val="20"/>
+              </w:rPr>
+              <w:t>if (z.</w:t>
+            </w:r>
+            <w:r>
+              <w:rPr>
+                <w:rFonts w:asciiTheme="minorHAnsi" w:hAnsiTheme="minorHAnsi"/>
+                <w:i/>
+                <w:sz w:val="20"/>
+              </w:rPr>
+              <w:t>zC</w:t>
+            </w:r>
+            <w:r>
+              <w:rPr>
+                <w:rFonts w:asciiTheme="minorHAnsi" w:hAnsiTheme="minorHAnsi"/>
+                <w:i/>
+                <w:sz w:val="20"/>
+              </w:rPr>
+              <w:t>ontains(p))</w:t>
+            </w:r>
+          </w:p>
+          <w:p>
+            <w:pPr>
+              <w:pStyle w:val="TableParagraph"/>
+              <w:spacing w:line="240" w:lineRule="exact"/>
+              <w:ind w:right="117"/>
+              <w:rPr>
+                <w:rFonts w:asciiTheme="minorHAnsi" w:hAnsiTheme="minorHAnsi"/>
+                <w:i/>
+                <w:sz w:val="20"/>
+              </w:rPr>
+            </w:pPr>
+            <w:r>
+              <w:rPr>
+                <w:rFonts w:asciiTheme="minorHAnsi" w:hAnsiTheme="minorHAnsi"/>
+                <w:i/>
+                <w:sz w:val="20"/>
+              </w:rPr>
+              <w:t xml:space="preserve">             </w:t>
+            </w:r>
+            <w:r>
+              <w:rPr>
+                <w:rFonts w:asciiTheme="minorHAnsi" w:hAnsiTheme="minorHAnsi"/>
+                <w:i/>
+                <w:sz w:val="20"/>
+              </w:rPr>
+              <w:t>return z;</w:t>
+            </w:r>
+          </w:p>
+          <w:p>
+            <w:pPr>
+              <w:pStyle w:val="TableParagraph"/>
+              <w:spacing w:line="240" w:lineRule="exact"/>
+              <w:ind w:right="117"/>
+              <w:rPr>
+                <w:rFonts w:asciiTheme="minorHAnsi" w:hAnsiTheme="minorHAnsi"/>
+                <w:sz w:val="20"/>
+              </w:rPr>
+            </w:pPr>
+            <w:r>
+              <w:rPr>
+                <w:rFonts w:asciiTheme="minorHAnsi" w:hAnsiTheme="minorHAnsi"/>
+                <w:i/>
+                <w:sz w:val="20"/>
+              </w:rPr>
+              <w:t xml:space="preserve">            </w:t>
+            </w:r>
+            <w:r>
+              <w:rPr>
+                <w:rFonts w:asciiTheme="minorHAnsi" w:hAnsiTheme="minorHAnsi"/>
+                <w:i/>
+                <w:sz w:val="20"/>
+              </w:rPr>
+              <w:t>return null;</w:t>
+            </w:r>
+          </w:p>
+        </w:tc>
+      </w:tr>
+    </w:tbl>
+    <w:p>
+      <w:pPr>
+        <w:rPr>
+          <w:rFonts w:asciiTheme="minorHAnsi" w:hAnsiTheme="minorHAnsi"/>
+        </w:rPr>
+      </w:pPr>
+    </w:p>
+    <w:p>
+      <w:pPr>
+        <w:pStyle w:val="Corpotesto"/>
+        <w:spacing w:before="183" w:line="240" w:lineRule="exact"/>
+        <w:ind w:left="955" w:right="968"/>
+        <w:jc w:val="both"/>
+        <w:rPr>
+          <w:rFonts w:asciiTheme="minorHAnsi" w:hAnsiTheme="minorHAnsi"/>
+          <w:w w:val="110"/>
+        </w:rPr>
+      </w:pPr>
+    </w:p>
+    <w:p>
+      <w:pPr>
+        <w:pStyle w:val="Corpotesto"/>
+        <w:spacing w:before="183" w:line="240" w:lineRule="exact"/>
+        <w:ind w:left="955" w:right="968"/>
+        <w:jc w:val="both"/>
+        <w:rPr>
+          <w:rFonts w:asciiTheme="minorHAnsi" w:hAnsiTheme="minorHAnsi"/>
+          <w:w w:val="110"/>
+        </w:rPr>
+      </w:pPr>
+    </w:p>
+    <w:p>
+      <w:pPr>
+        <w:pStyle w:val="Corpotesto"/>
+        <w:spacing w:before="183" w:line="240" w:lineRule="exact"/>
+        <w:ind w:left="955" w:right="968"/>
+        <w:jc w:val="both"/>
+        <w:rPr>
+          <w:rFonts w:asciiTheme="minorHAnsi" w:hAnsiTheme="minorHAnsi"/>
+          <w:w w:val="110"/>
+        </w:rPr>
+      </w:pPr>
+    </w:p>
+    <w:p>
+      <w:pPr>
+        <w:pStyle w:val="Corpotesto"/>
+        <w:spacing w:before="183" w:line="240" w:lineRule="exact"/>
+        <w:ind w:left="955" w:right="968"/>
+        <w:jc w:val="both"/>
+        <w:rPr>
+          <w:rFonts w:asciiTheme="minorHAnsi" w:hAnsiTheme="minorHAnsi"/>
+          <w:w w:val="110"/>
+        </w:rPr>
+      </w:pPr>
+    </w:p>
+    <w:p>
+      <w:pPr>
+        <w:pStyle w:val="Corpotesto"/>
+        <w:spacing w:before="183" w:line="240" w:lineRule="exact"/>
+        <w:ind w:left="955" w:right="968"/>
+        <w:jc w:val="both"/>
+        <w:rPr>
+          <w:rFonts w:asciiTheme="minorHAnsi" w:hAnsiTheme="minorHAnsi"/>
+          <w:w w:val="110"/>
+        </w:rPr>
+      </w:pPr>
+    </w:p>
+    <w:p>
+      <w:pPr>
+        <w:pStyle w:val="Corpotesto"/>
+        <w:spacing w:before="183" w:line="240" w:lineRule="exact"/>
+        <w:ind w:left="955" w:right="968"/>
+        <w:jc w:val="both"/>
+        <w:rPr>
+          <w:rFonts w:asciiTheme="minorHAnsi" w:hAnsiTheme="minorHAnsi"/>
+          <w:w w:val="110"/>
+        </w:rPr>
+      </w:pPr>
+    </w:p>
+    <w:p>
+      <w:pPr>
+        <w:pStyle w:val="Corpotesto"/>
+        <w:spacing w:before="183" w:line="240" w:lineRule="exact"/>
+        <w:ind w:left="955" w:right="968"/>
+        <w:jc w:val="both"/>
+        <w:rPr>
+          <w:rFonts w:asciiTheme="minorHAnsi" w:hAnsiTheme="minorHAnsi"/>
+          <w:w w:val="110"/>
+        </w:rPr>
+      </w:pPr>
+    </w:p>
+    <w:p>
+      <w:pPr>
+        <w:pStyle w:val="Corpotesto"/>
+        <w:spacing w:before="183" w:line="240" w:lineRule="exact"/>
+        <w:ind w:left="955" w:right="968"/>
+        <w:jc w:val="both"/>
+        <w:rPr>
+          <w:rFonts w:asciiTheme="minorHAnsi" w:hAnsiTheme="minorHAnsi"/>
+          <w:w w:val="110"/>
+        </w:rPr>
+      </w:pPr>
+    </w:p>
+    <w:p>
+      <w:pPr>
+        <w:pStyle w:val="Corpotesto"/>
+        <w:spacing w:before="183" w:line="240" w:lineRule="exact"/>
+        <w:ind w:left="955" w:right="968"/>
+        <w:jc w:val="both"/>
+        <w:rPr>
+          <w:rFonts w:asciiTheme="minorHAnsi" w:hAnsiTheme="minorHAnsi"/>
+          <w:w w:val="110"/>
+        </w:rPr>
+      </w:pPr>
+    </w:p>
+    <w:p>
+      <w:pPr>
+        <w:pStyle w:val="Corpotesto"/>
+        <w:spacing w:before="183" w:line="240" w:lineRule="exact"/>
+        <w:ind w:left="955" w:right="968"/>
+        <w:jc w:val="both"/>
+        <w:rPr>
+          <w:rFonts w:asciiTheme="minorHAnsi" w:hAnsiTheme="minorHAnsi"/>
+          <w:w w:val="110"/>
+        </w:rPr>
+      </w:pPr>
+    </w:p>
+    <w:p>
+      <w:pPr>
+        <w:pStyle w:val="Corpotesto"/>
+        <w:spacing w:before="183" w:line="240" w:lineRule="exact"/>
+        <w:ind w:left="955" w:right="968"/>
+        <w:jc w:val="both"/>
+        <w:rPr>
+          <w:rFonts w:asciiTheme="minorHAnsi" w:hAnsiTheme="minorHAnsi"/>
+          <w:w w:val="110"/>
+        </w:rPr>
+      </w:pPr>
+    </w:p>
+    <w:p>
+      <w:pPr>
+        <w:pStyle w:val="Corpotesto"/>
+        <w:spacing w:before="183" w:line="240" w:lineRule="exact"/>
+        <w:ind w:left="955" w:right="968"/>
+        <w:jc w:val="both"/>
+        <w:rPr>
+          <w:rFonts w:asciiTheme="minorHAnsi" w:hAnsiTheme="minorHAnsi"/>
+          <w:w w:val="110"/>
+        </w:rPr>
+      </w:pPr>
+    </w:p>
+    <w:p>
+      <w:pPr>
+        <w:pStyle w:val="Corpotesto"/>
+        <w:spacing w:before="183" w:line="240" w:lineRule="exact"/>
+        <w:ind w:left="955" w:right="968"/>
+        <w:jc w:val="both"/>
+        <w:rPr>
+          <w:rFonts w:asciiTheme="minorHAnsi" w:hAnsiTheme="minorHAnsi"/>
+          <w:w w:val="110"/>
+        </w:rPr>
+      </w:pPr>
+    </w:p>
+    <w:p>
+      <w:pPr>
+        <w:pStyle w:val="Corpotesto"/>
+        <w:spacing w:before="183" w:line="240" w:lineRule="exact"/>
+        <w:ind w:left="955" w:right="968"/>
+        <w:jc w:val="both"/>
+        <w:rPr>
+          <w:rFonts w:asciiTheme="minorHAnsi" w:hAnsiTheme="minorHAnsi"/>
+          <w:w w:val="110"/>
+        </w:rPr>
+      </w:pPr>
+    </w:p>
+    <w:p>
+      <w:pPr>
+        <w:pStyle w:val="Corpotesto"/>
+        <w:spacing w:before="183" w:line="240" w:lineRule="exact"/>
+        <w:ind w:left="955" w:right="968"/>
+        <w:jc w:val="both"/>
+        <w:rPr>
+          <w:rFonts w:asciiTheme="minorHAnsi" w:hAnsiTheme="minorHAnsi"/>
+          <w:w w:val="110"/>
+        </w:rPr>
+      </w:pPr>
+    </w:p>
+    <w:p>
+      <w:pPr>
+        <w:pStyle w:val="Corpotesto"/>
+        <w:spacing w:before="183" w:line="240" w:lineRule="exact"/>
+        <w:ind w:left="955" w:right="968"/>
+        <w:jc w:val="both"/>
+        <w:rPr>
+          <w:rFonts w:asciiTheme="minorHAnsi" w:hAnsiTheme="minorHAnsi"/>
+          <w:w w:val="110"/>
+        </w:rPr>
+      </w:pPr>
+    </w:p>
+    <w:p>
+      <w:pPr>
+        <w:pStyle w:val="Corpotesto"/>
+        <w:spacing w:before="183" w:line="240" w:lineRule="exact"/>
+        <w:ind w:left="955" w:right="968"/>
+        <w:jc w:val="both"/>
+        <w:rPr>
+          <w:rFonts w:asciiTheme="minorHAnsi" w:hAnsiTheme="minorHAnsi"/>
+          <w:w w:val="110"/>
+        </w:rPr>
+      </w:pPr>
+    </w:p>
+    <w:p>
+      <w:pPr>
+        <w:pStyle w:val="Corpotesto"/>
+        <w:spacing w:before="183" w:line="240" w:lineRule="exact"/>
+        <w:ind w:right="968"/>
+        <w:jc w:val="both"/>
+        <w:rPr>
+          <w:rFonts w:asciiTheme="minorHAnsi" w:hAnsiTheme="minorHAnsi"/>
+          <w:w w:val="110"/>
+        </w:rPr>
+      </w:pPr>
+    </w:p>
+    <w:p>
+      <w:pPr>
+        <w:pStyle w:val="Corpotesto"/>
+        <w:spacing w:before="183" w:line="240" w:lineRule="exact"/>
+        <w:ind w:left="955" w:right="968" w:firstLine="299"/>
+        <w:jc w:val="both"/>
+        <w:rPr>
+          <w:rFonts w:asciiTheme="minorHAnsi" w:hAnsiTheme="minorHAnsi"/>
+          <w:w w:val="110"/>
+        </w:rPr>
+      </w:pPr>
+    </w:p>
+    <w:p>
+      <w:pPr>
+        <w:pStyle w:val="Corpotesto"/>
+        <w:spacing w:before="183" w:line="240" w:lineRule="exact"/>
+        <w:ind w:left="955" w:right="968" w:firstLine="299"/>
+        <w:jc w:val="both"/>
+        <w:rPr>
+          <w:rFonts w:asciiTheme="minorHAnsi" w:hAnsiTheme="minorHAnsi"/>
+          <w:w w:val="110"/>
+        </w:rPr>
+      </w:pPr>
+    </w:p>
+    <w:p>
+      <w:pPr>
+        <w:pStyle w:val="Corpotesto"/>
+        <w:spacing w:before="183" w:line="240" w:lineRule="exact"/>
+        <w:ind w:right="968"/>
+        <w:jc w:val="both"/>
+        <w:rPr>
+          <w:rFonts w:asciiTheme="minorHAnsi" w:hAnsiTheme="minorHAnsi"/>
+          <w:w w:val="110"/>
+        </w:rPr>
+      </w:pPr>
+      <w:r>
+        <w:rPr>
+          <w:rFonts w:asciiTheme="minorHAnsi" w:hAnsiTheme="minorHAnsi"/>
+          <w:w w:val="110"/>
+        </w:rPr>
+        <w:t xml:space="preserve">*the method </w:t>
+      </w:r>
+      <w:r>
+        <w:rPr>
+          <w:rFonts w:asciiTheme="minorHAnsi" w:hAnsiTheme="minorHAnsi"/>
+          <w:w w:val="110"/>
+        </w:rPr>
+        <w:t>tC</w:t>
+      </w:r>
+      <w:r>
+        <w:rPr>
+          <w:rFonts w:asciiTheme="minorHAnsi" w:hAnsiTheme="minorHAnsi"/>
+          <w:w w:val="110"/>
+        </w:rPr>
+        <w:t>ontains</w:t>
+      </w:r>
+      <w:r>
+        <w:rPr>
+          <w:rFonts w:asciiTheme="minorHAnsi" w:hAnsiTheme="minorHAnsi"/>
+          <w:w w:val="110"/>
+        </w:rPr>
+        <w:t>()</w:t>
+      </w:r>
+      <w:r>
+        <w:rPr>
+          <w:rFonts w:asciiTheme="minorHAnsi" w:hAnsiTheme="minorHAnsi"/>
+          <w:w w:val="110"/>
+        </w:rPr>
+        <w:t xml:space="preserve"> should be defined in the Triangle Class</w:t>
+      </w:r>
+      <w:r>
+        <w:rPr>
+          <w:rFonts w:asciiTheme="minorHAnsi" w:hAnsiTheme="minorHAnsi"/>
+          <w:w w:val="110"/>
+        </w:rPr>
+        <w:t xml:space="preserve"> as with for zC</w:t>
+      </w:r>
+      <w:r>
+        <w:rPr>
+          <w:rFonts w:asciiTheme="minorHAnsi" w:hAnsiTheme="minorHAnsi"/>
+          <w:w w:val="110"/>
+        </w:rPr>
+        <w:t>ontains</w:t>
+      </w:r>
+      <w:r>
+        <w:rPr>
+          <w:rFonts w:asciiTheme="minorHAnsi" w:hAnsiTheme="minorHAnsi"/>
+          <w:w w:val="110"/>
+        </w:rPr>
+        <w:t>()</w:t>
+      </w:r>
+      <w:r>
+        <w:rPr>
+          <w:rFonts w:asciiTheme="minorHAnsi" w:hAnsiTheme="minorHAnsi"/>
+          <w:w w:val="110"/>
+        </w:rPr>
+        <w:t xml:space="preserve"> method that will be inside the Zone class</w:t>
+      </w:r>
+    </w:p>
+    <w:p>
+      <w:pPr>
+        <w:pStyle w:val="Corpotesto"/>
+        <w:spacing w:before="183" w:line="240" w:lineRule="exact"/>
+        <w:ind w:left="955" w:right="968" w:firstLine="299"/>
+        <w:jc w:val="both"/>
+        <w:rPr>
+          <w:rFonts w:asciiTheme="minorHAnsi" w:hAnsiTheme="minorHAnsi"/>
+          <w:w w:val="110"/>
+        </w:rPr>
+      </w:pPr>
+    </w:p>
+    <w:p/>
     <w:sectPr>
       <w:pgSz w:w="11906" w:h="16838"/>
       <w:pgMar w:top="1417" w:right="1134" w:bottom="1134" w:left="1134" w:header="708" w:footer="708" w:gutter="0"/>
@@ -3266,6 +5107,207 @@
 <file path=word/numbering.xml><?xml version="1.0" encoding="utf-8"?>
 <w:numbering xmlns:wpc="http://schemas.microsoft.com/office/word/2010/wordprocessingCanvas" xmlns:cx="http://schemas.microsoft.com/office/drawing/2014/chartex" xmlns:cx1="http://schemas.microsoft.com/office/drawing/2015/9/8/chartex" xmlns:cx2="http://schemas.microsoft.com/office/drawing/2015/10/21/chartex" xmlns:cx3="http://schemas.microsoft.com/office/drawing/2016/5/9/chartex" xmlns:cx4="http://schemas.microsoft.com/office/drawing/2016/5/10/chartex" xmlns:cx5="http://schemas.microsoft.com/office/drawing/2016/5/11/chartex" xmlns:mc="http://schemas.openxmlformats.org/markup-compatibility/2006" xmlns:o="urn:schemas-microsoft-com:office:office" xmlns:r="http://schemas.openxmlformats.org/officeDocument/2006/relationships" xmlns:m="http://schemas.openxmlformats.org/officeDocument/2006/math" xmlns:v="urn:schemas-microsoft-com:vml" xmlns:wp14="http://schemas.microsoft.com/office/word/2010/wordprocessingDrawing" xmlns:wp="http://schemas.openxmlformats.org/drawingml/2006/wordprocessingDrawing" xmlns:w10="urn:schemas-microsoft-com:office:word" xmlns:w="http://schemas.openxmlformats.org/wordprocessingml/2006/main" xmlns:w14="http://schemas.microsoft.com/office/word/2010/wordml" xmlns:w15="http://schemas.microsoft.com/office/word/2012/wordml" xmlns:w16se="http://schemas.microsoft.com/office/word/2015/wordml/symex" xmlns:wpg="http://schemas.microsoft.com/office/word/2010/wordprocessingGroup" xmlns:wpi="http://schemas.microsoft.com/office/word/2010/wordprocessingInk" xmlns:wne="http://schemas.microsoft.com/office/word/2006/wordml" xmlns:wps="http://schemas.microsoft.com/office/word/2010/wordprocessingShape" mc:Ignorable="w14 w15 w16se wp14">
   <w:abstractNum w:abstractNumId="0" w15:restartNumberingAfterBreak="0">
+    <w:nsid w:val="17461429"/>
+    <w:multiLevelType w:val="hybridMultilevel"/>
+    <w:tmpl w:val="8320CAB4"/>
+    <w:lvl w:ilvl="0" w:tplc="2CE80D02">
+      <w:numFmt w:val="bullet"/>
+      <w:lvlText w:val=""/>
+      <w:lvlJc w:val="left"/>
+      <w:pPr>
+        <w:ind w:left="1614" w:hanging="360"/>
+      </w:pPr>
+      <w:rPr>
+        <w:rFonts w:ascii="Symbol" w:eastAsia="PMingLiU" w:hAnsi="Symbol" w:cs="PMingLiU" w:hint="default"/>
+      </w:rPr>
+    </w:lvl>
+    <w:lvl w:ilvl="1" w:tplc="04100003" w:tentative="1">
+      <w:start w:val="1"/>
+      <w:numFmt w:val="bullet"/>
+      <w:lvlText w:val="o"/>
+      <w:lvlJc w:val="left"/>
+      <w:pPr>
+        <w:ind w:left="2334" w:hanging="360"/>
+      </w:pPr>
+      <w:rPr>
+        <w:rFonts w:ascii="Courier New" w:hAnsi="Courier New" w:cs="Courier New" w:hint="default"/>
+      </w:rPr>
+    </w:lvl>
+    <w:lvl w:ilvl="2" w:tplc="04100005" w:tentative="1">
+      <w:start w:val="1"/>
+      <w:numFmt w:val="bullet"/>
+      <w:lvlText w:val=""/>
+      <w:lvlJc w:val="left"/>
+      <w:pPr>
+        <w:ind w:left="3054" w:hanging="360"/>
+      </w:pPr>
+      <w:rPr>
+        <w:rFonts w:ascii="Wingdings" w:hAnsi="Wingdings" w:hint="default"/>
+      </w:rPr>
+    </w:lvl>
+    <w:lvl w:ilvl="3" w:tplc="04100001" w:tentative="1">
+      <w:start w:val="1"/>
+      <w:numFmt w:val="bullet"/>
+      <w:lvlText w:val=""/>
+      <w:lvlJc w:val="left"/>
+      <w:pPr>
+        <w:ind w:left="3774" w:hanging="360"/>
+      </w:pPr>
+      <w:rPr>
+        <w:rFonts w:ascii="Symbol" w:hAnsi="Symbol" w:hint="default"/>
+      </w:rPr>
+    </w:lvl>
+    <w:lvl w:ilvl="4" w:tplc="04100003" w:tentative="1">
+      <w:start w:val="1"/>
+      <w:numFmt w:val="bullet"/>
+      <w:lvlText w:val="o"/>
+      <w:lvlJc w:val="left"/>
+      <w:pPr>
+        <w:ind w:left="4494" w:hanging="360"/>
+      </w:pPr>
+      <w:rPr>
+        <w:rFonts w:ascii="Courier New" w:hAnsi="Courier New" w:cs="Courier New" w:hint="default"/>
+      </w:rPr>
+    </w:lvl>
+    <w:lvl w:ilvl="5" w:tplc="04100005" w:tentative="1">
+      <w:start w:val="1"/>
+      <w:numFmt w:val="bullet"/>
+      <w:lvlText w:val=""/>
+      <w:lvlJc w:val="left"/>
+      <w:pPr>
+        <w:ind w:left="5214" w:hanging="360"/>
+      </w:pPr>
+      <w:rPr>
+        <w:rFonts w:ascii="Wingdings" w:hAnsi="Wingdings" w:hint="default"/>
+      </w:rPr>
+    </w:lvl>
+    <w:lvl w:ilvl="6" w:tplc="04100001" w:tentative="1">
+      <w:start w:val="1"/>
+      <w:numFmt w:val="bullet"/>
+      <w:lvlText w:val=""/>
+      <w:lvlJc w:val="left"/>
+      <w:pPr>
+        <w:ind w:left="5934" w:hanging="360"/>
+      </w:pPr>
+      <w:rPr>
+        <w:rFonts w:ascii="Symbol" w:hAnsi="Symbol" w:hint="default"/>
+      </w:rPr>
+    </w:lvl>
+    <w:lvl w:ilvl="7" w:tplc="04100003" w:tentative="1">
+      <w:start w:val="1"/>
+      <w:numFmt w:val="bullet"/>
+      <w:lvlText w:val="o"/>
+      <w:lvlJc w:val="left"/>
+      <w:pPr>
+        <w:ind w:left="6654" w:hanging="360"/>
+      </w:pPr>
+      <w:rPr>
+        <w:rFonts w:ascii="Courier New" w:hAnsi="Courier New" w:cs="Courier New" w:hint="default"/>
+      </w:rPr>
+    </w:lvl>
+    <w:lvl w:ilvl="8" w:tplc="04100005" w:tentative="1">
+      <w:start w:val="1"/>
+      <w:numFmt w:val="bullet"/>
+      <w:lvlText w:val=""/>
+      <w:lvlJc w:val="left"/>
+      <w:pPr>
+        <w:ind w:left="7374" w:hanging="360"/>
+      </w:pPr>
+      <w:rPr>
+        <w:rFonts w:ascii="Wingdings" w:hAnsi="Wingdings" w:hint="default"/>
+      </w:rPr>
+    </w:lvl>
+  </w:abstractNum>
+  <w:abstractNum w:abstractNumId="1" w15:restartNumberingAfterBreak="0">
+    <w:nsid w:val="45D126E8"/>
+    <w:multiLevelType w:val="hybridMultilevel"/>
+    <w:tmpl w:val="1782289C"/>
+    <w:lvl w:ilvl="0" w:tplc="2158A28A">
+      <w:start w:val="1"/>
+      <w:numFmt w:val="decimal"/>
+      <w:lvlText w:val="%1)"/>
+      <w:lvlJc w:val="left"/>
+      <w:pPr>
+        <w:ind w:left="1365" w:hanging="360"/>
+      </w:pPr>
+      <w:rPr>
+        <w:rFonts w:hint="default"/>
+      </w:rPr>
+    </w:lvl>
+    <w:lvl w:ilvl="1" w:tplc="04100019" w:tentative="1">
+      <w:start w:val="1"/>
+      <w:numFmt w:val="lowerLetter"/>
+      <w:lvlText w:val="%2."/>
+      <w:lvlJc w:val="left"/>
+      <w:pPr>
+        <w:ind w:left="2085" w:hanging="360"/>
+      </w:pPr>
+    </w:lvl>
+    <w:lvl w:ilvl="2" w:tplc="0410001B" w:tentative="1">
+      <w:start w:val="1"/>
+      <w:numFmt w:val="lowerRoman"/>
+      <w:lvlText w:val="%3."/>
+      <w:lvlJc w:val="right"/>
+      <w:pPr>
+        <w:ind w:left="2805" w:hanging="180"/>
+      </w:pPr>
+    </w:lvl>
+    <w:lvl w:ilvl="3" w:tplc="0410000F" w:tentative="1">
+      <w:start w:val="1"/>
+      <w:numFmt w:val="decimal"/>
+      <w:lvlText w:val="%4."/>
+      <w:lvlJc w:val="left"/>
+      <w:pPr>
+        <w:ind w:left="3525" w:hanging="360"/>
+      </w:pPr>
+    </w:lvl>
+    <w:lvl w:ilvl="4" w:tplc="04100019" w:tentative="1">
+      <w:start w:val="1"/>
+      <w:numFmt w:val="lowerLetter"/>
+      <w:lvlText w:val="%5."/>
+      <w:lvlJc w:val="left"/>
+      <w:pPr>
+        <w:ind w:left="4245" w:hanging="360"/>
+      </w:pPr>
+    </w:lvl>
+    <w:lvl w:ilvl="5" w:tplc="0410001B" w:tentative="1">
+      <w:start w:val="1"/>
+      <w:numFmt w:val="lowerRoman"/>
+      <w:lvlText w:val="%6."/>
+      <w:lvlJc w:val="right"/>
+      <w:pPr>
+        <w:ind w:left="4965" w:hanging="180"/>
+      </w:pPr>
+    </w:lvl>
+    <w:lvl w:ilvl="6" w:tplc="0410000F" w:tentative="1">
+      <w:start w:val="1"/>
+      <w:numFmt w:val="decimal"/>
+      <w:lvlText w:val="%7."/>
+      <w:lvlJc w:val="left"/>
+      <w:pPr>
+        <w:ind w:left="5685" w:hanging="360"/>
+      </w:pPr>
+    </w:lvl>
+    <w:lvl w:ilvl="7" w:tplc="04100019" w:tentative="1">
+      <w:start w:val="1"/>
+      <w:numFmt w:val="lowerLetter"/>
+      <w:lvlText w:val="%8."/>
+      <w:lvlJc w:val="left"/>
+      <w:pPr>
+        <w:ind w:left="6405" w:hanging="360"/>
+      </w:pPr>
+    </w:lvl>
+    <w:lvl w:ilvl="8" w:tplc="0410001B" w:tentative="1">
+      <w:start w:val="1"/>
+      <w:numFmt w:val="lowerRoman"/>
+      <w:lvlText w:val="%9."/>
+      <w:lvlJc w:val="right"/>
+      <w:pPr>
+        <w:ind w:left="7125" w:hanging="180"/>
+      </w:pPr>
+    </w:lvl>
+  </w:abstractNum>
+  <w:abstractNum w:abstractNumId="2" w15:restartNumberingAfterBreak="0">
     <w:nsid w:val="596D78FC"/>
     <w:multiLevelType w:val="multilevel"/>
     <w:tmpl w:val="9E2A21AE"/>
@@ -3359,8 +5401,120 @@
       </w:pPr>
     </w:lvl>
   </w:abstractNum>
+  <w:abstractNum w:abstractNumId="3" w15:restartNumberingAfterBreak="0">
+    <w:nsid w:val="7AD040A1"/>
+    <w:multiLevelType w:val="hybridMultilevel"/>
+    <w:tmpl w:val="FAF8856E"/>
+    <w:lvl w:ilvl="0" w:tplc="17740A22">
+      <w:numFmt w:val="bullet"/>
+      <w:lvlText w:val=""/>
+      <w:lvlJc w:val="left"/>
+      <w:pPr>
+        <w:ind w:left="720" w:hanging="360"/>
+      </w:pPr>
+      <w:rPr>
+        <w:rFonts w:ascii="Symbol" w:eastAsia="PMingLiU" w:hAnsi="Symbol" w:cs="PMingLiU" w:hint="default"/>
+      </w:rPr>
+    </w:lvl>
+    <w:lvl w:ilvl="1" w:tplc="04100003" w:tentative="1">
+      <w:start w:val="1"/>
+      <w:numFmt w:val="bullet"/>
+      <w:lvlText w:val="o"/>
+      <w:lvlJc w:val="left"/>
+      <w:pPr>
+        <w:ind w:left="1440" w:hanging="360"/>
+      </w:pPr>
+      <w:rPr>
+        <w:rFonts w:ascii="Courier New" w:hAnsi="Courier New" w:cs="Courier New" w:hint="default"/>
+      </w:rPr>
+    </w:lvl>
+    <w:lvl w:ilvl="2" w:tplc="04100005" w:tentative="1">
+      <w:start w:val="1"/>
+      <w:numFmt w:val="bullet"/>
+      <w:lvlText w:val=""/>
+      <w:lvlJc w:val="left"/>
+      <w:pPr>
+        <w:ind w:left="2160" w:hanging="360"/>
+      </w:pPr>
+      <w:rPr>
+        <w:rFonts w:ascii="Wingdings" w:hAnsi="Wingdings" w:hint="default"/>
+      </w:rPr>
+    </w:lvl>
+    <w:lvl w:ilvl="3" w:tplc="04100001" w:tentative="1">
+      <w:start w:val="1"/>
+      <w:numFmt w:val="bullet"/>
+      <w:lvlText w:val=""/>
+      <w:lvlJc w:val="left"/>
+      <w:pPr>
+        <w:ind w:left="2880" w:hanging="360"/>
+      </w:pPr>
+      <w:rPr>
+        <w:rFonts w:ascii="Symbol" w:hAnsi="Symbol" w:hint="default"/>
+      </w:rPr>
+    </w:lvl>
+    <w:lvl w:ilvl="4" w:tplc="04100003" w:tentative="1">
+      <w:start w:val="1"/>
+      <w:numFmt w:val="bullet"/>
+      <w:lvlText w:val="o"/>
+      <w:lvlJc w:val="left"/>
+      <w:pPr>
+        <w:ind w:left="3600" w:hanging="360"/>
+      </w:pPr>
+      <w:rPr>
+        <w:rFonts w:ascii="Courier New" w:hAnsi="Courier New" w:cs="Courier New" w:hint="default"/>
+      </w:rPr>
+    </w:lvl>
+    <w:lvl w:ilvl="5" w:tplc="04100005" w:tentative="1">
+      <w:start w:val="1"/>
+      <w:numFmt w:val="bullet"/>
+      <w:lvlText w:val=""/>
+      <w:lvlJc w:val="left"/>
+      <w:pPr>
+        <w:ind w:left="4320" w:hanging="360"/>
+      </w:pPr>
+      <w:rPr>
+        <w:rFonts w:ascii="Wingdings" w:hAnsi="Wingdings" w:hint="default"/>
+      </w:rPr>
+    </w:lvl>
+    <w:lvl w:ilvl="6" w:tplc="04100001" w:tentative="1">
+      <w:start w:val="1"/>
+      <w:numFmt w:val="bullet"/>
+      <w:lvlText w:val=""/>
+      <w:lvlJc w:val="left"/>
+      <w:pPr>
+        <w:ind w:left="5040" w:hanging="360"/>
+      </w:pPr>
+      <w:rPr>
+        <w:rFonts w:ascii="Symbol" w:hAnsi="Symbol" w:hint="default"/>
+      </w:rPr>
+    </w:lvl>
+    <w:lvl w:ilvl="7" w:tplc="04100003" w:tentative="1">
+      <w:start w:val="1"/>
+      <w:numFmt w:val="bullet"/>
+      <w:lvlText w:val="o"/>
+      <w:lvlJc w:val="left"/>
+      <w:pPr>
+        <w:ind w:left="5760" w:hanging="360"/>
+      </w:pPr>
+      <w:rPr>
+        <w:rFonts w:ascii="Courier New" w:hAnsi="Courier New" w:cs="Courier New" w:hint="default"/>
+      </w:rPr>
+    </w:lvl>
+    <w:lvl w:ilvl="8" w:tplc="04100005" w:tentative="1">
+      <w:start w:val="1"/>
+      <w:numFmt w:val="bullet"/>
+      <w:lvlText w:val=""/>
+      <w:lvlJc w:val="left"/>
+      <w:pPr>
+        <w:ind w:left="6480" w:hanging="360"/>
+      </w:pPr>
+      <w:rPr>
+        <w:rFonts w:ascii="Wingdings" w:hAnsi="Wingdings" w:hint="default"/>
+      </w:rPr>
+    </w:lvl>
+  </w:abstractNum>
   <w:num w:numId="1">
-    <w:abstractNumId w:val="0"/>
+    <w:abstractNumId w:val="2"/>
     <w:lvlOverride w:ilvl="0">
       <w:startOverride w:val="3"/>
     </w:lvlOverride>
@@ -3376,7 +5530,16 @@
     <w:lvlOverride w:ilvl="8"/>
   </w:num>
   <w:num w:numId="2">
+    <w:abstractNumId w:val="2"/>
+  </w:num>
+  <w:num w:numId="3">
+    <w:abstractNumId w:val="1"/>
+  </w:num>
+  <w:num w:numId="4">
     <w:abstractNumId w:val="0"/>
+  </w:num>
+  <w:num w:numId="5">
+    <w:abstractNumId w:val="3"/>
   </w:num>
 </w:numbering>
 </file>

</xml_diff>